<commit_message>
Diagnose outputs added, finalized documentation
</commit_message>
<xml_diff>
--- a/Dokumentation.docx
+++ b/Dokumentation.docx
@@ -13,6 +13,166 @@
         <w:t>Implementierung der Funktion MERGE</w:t>
       </w:r>
     </w:p>
+    <w:p/>
+    <w:p>
+      <w:pPr>
+        <w:rPr>
+          <w:b/>
+          <w:bCs/>
+        </w:rPr>
+      </w:pPr>
+      <w:r>
+        <w:rPr>
+          <w:b/>
+          <w:bCs/>
+        </w:rPr>
+        <w:t xml:space="preserve">Bearbeitungszeit: </w:t>
+      </w:r>
+    </w:p>
+    <w:tbl>
+      <w:tblPr>
+        <w:tblStyle w:val="Tabellenraster"/>
+        <w:tblW w:w="0" w:type="auto"/>
+        <w:tblLook w:val="04A0" w:firstRow="1" w:lastRow="0" w:firstColumn="1" w:lastColumn="0" w:noHBand="0" w:noVBand="1"/>
+      </w:tblPr>
+      <w:tblGrid>
+        <w:gridCol w:w="4531"/>
+        <w:gridCol w:w="4531"/>
+      </w:tblGrid>
+      <w:tr>
+        <w:tc>
+          <w:tcPr>
+            <w:tcW w:w="4531" w:type="dxa"/>
+          </w:tcPr>
+          <w:p>
+            <w:r>
+              <w:t>Recherche und Implementierung des Algorithmus</w:t>
+            </w:r>
+          </w:p>
+        </w:tc>
+        <w:tc>
+          <w:tcPr>
+            <w:tcW w:w="4531" w:type="dxa"/>
+          </w:tcPr>
+          <w:p>
+            <w:r>
+              <w:t>ca. 1</w:t>
+            </w:r>
+            <w:r>
+              <w:t xml:space="preserve"> Stunde</w:t>
+            </w:r>
+          </w:p>
+        </w:tc>
+      </w:tr>
+      <w:tr>
+        <w:tc>
+          <w:tcPr>
+            <w:tcW w:w="4531" w:type="dxa"/>
+          </w:tcPr>
+          <w:p>
+            <w:r>
+              <w:t>Test &amp; Verbesserungen am Algorithmus</w:t>
+            </w:r>
+          </w:p>
+        </w:tc>
+        <w:tc>
+          <w:tcPr>
+            <w:tcW w:w="4531" w:type="dxa"/>
+          </w:tcPr>
+          <w:p>
+            <w:r>
+              <w:t>ca. 1,5 Stunden</w:t>
+            </w:r>
+          </w:p>
+        </w:tc>
+      </w:tr>
+      <w:tr>
+        <w:tc>
+          <w:tcPr>
+            <w:tcW w:w="4531" w:type="dxa"/>
+          </w:tcPr>
+          <w:p>
+            <w:r>
+              <w:t>Aufsetzen der Entwicklungsumgebung, Repo, Readme etc.</w:t>
+            </w:r>
+          </w:p>
+        </w:tc>
+        <w:tc>
+          <w:tcPr>
+            <w:tcW w:w="4531" w:type="dxa"/>
+          </w:tcPr>
+          <w:p>
+            <w:r>
+              <w:t>ca. 0,5 Stunden</w:t>
+            </w:r>
+          </w:p>
+        </w:tc>
+      </w:tr>
+      <w:tr>
+        <w:tc>
+          <w:tcPr>
+            <w:tcW w:w="4531" w:type="dxa"/>
+          </w:tcPr>
+          <w:p>
+            <w:r>
+              <w:t>Dokumentation und Ermittlung der relevanten Daten</w:t>
+            </w:r>
+          </w:p>
+        </w:tc>
+        <w:tc>
+          <w:tcPr>
+            <w:tcW w:w="4531" w:type="dxa"/>
+          </w:tcPr>
+          <w:p>
+            <w:r>
+              <w:t>ca. 2 Stunden</w:t>
+            </w:r>
+          </w:p>
+        </w:tc>
+      </w:tr>
+      <w:tr>
+        <w:tc>
+          <w:tcPr>
+            <w:tcW w:w="4531" w:type="dxa"/>
+          </w:tcPr>
+          <w:p>
+            <w:pPr>
+              <w:rPr>
+                <w:b/>
+                <w:bCs/>
+              </w:rPr>
+            </w:pPr>
+            <w:r>
+              <w:rPr>
+                <w:b/>
+                <w:bCs/>
+              </w:rPr>
+              <w:t>Gesamt</w:t>
+            </w:r>
+          </w:p>
+        </w:tc>
+        <w:tc>
+          <w:tcPr>
+            <w:tcW w:w="4531" w:type="dxa"/>
+          </w:tcPr>
+          <w:p>
+            <w:pPr>
+              <w:rPr>
+                <w:b/>
+                <w:bCs/>
+              </w:rPr>
+            </w:pPr>
+            <w:r>
+              <w:rPr>
+                <w:b/>
+                <w:bCs/>
+              </w:rPr>
+              <w:t>ca. 5 Stunden</w:t>
+            </w:r>
+          </w:p>
+        </w:tc>
+      </w:tr>
+    </w:tbl>
     <w:p/>
     <w:p>
       <w:pPr>
@@ -65,23 +225,7 @@
         </w:numPr>
       </w:pPr>
       <w:r>
-        <w:t xml:space="preserve">Jedes </w:t>
-      </w:r>
-      <w:proofErr w:type="spellStart"/>
-      <w:r>
-        <w:t>Interval</w:t>
-      </w:r>
-      <w:proofErr w:type="spellEnd"/>
-      <w:r>
-        <w:t xml:space="preserve"> [</w:t>
-      </w:r>
-      <w:proofErr w:type="spellStart"/>
-      <w:r>
-        <w:t>x,y</w:t>
-      </w:r>
-      <w:proofErr w:type="spellEnd"/>
-      <w:r>
-        <w:t>] ist ein Int32 Array mit zwei Elementen x und y, wobei das Programm auch prüfen muss, ob die einzelnen Intervalle valide sind und falls nicht, muss es entsprechend damit umgehen.</w:t>
+        <w:t>Jedes Interval [x,y] ist ein Int32 Array mit zwei Elementen x und y, wobei das Programm auch prüfen muss, ob die einzelnen Intervalle valide sind und falls nicht, muss es entsprechend damit umgehen.</w:t>
       </w:r>
     </w:p>
     <w:p>
@@ -99,15 +243,7 @@
         <w:t>r</w:t>
       </w:r>
       <w:r>
-        <w:t xml:space="preserve"> als y. Sollte das nicht der Fall sein, ist das </w:t>
-      </w:r>
-      <w:proofErr w:type="spellStart"/>
-      <w:r>
-        <w:t>Interval</w:t>
-      </w:r>
-      <w:proofErr w:type="spellEnd"/>
-      <w:r>
-        <w:t xml:space="preserve"> nicht valide und das Programm muss damit umgehen können.</w:t>
+        <w:t xml:space="preserve"> als y. Sollte das nicht der Fall sein, ist das Interval nicht valide und das Programm muss damit umgehen können.</w:t>
       </w:r>
     </w:p>
     <w:p>
@@ -155,13 +291,8 @@
         <w:t>k</w:t>
       </w:r>
       <w:r>
-        <w:t>ation auszuführen, ist eine Installation des .</w:t>
-      </w:r>
-      <w:proofErr w:type="spellStart"/>
-      <w:r>
-        <w:t>NetCore</w:t>
-      </w:r>
-      <w:proofErr w:type="spellEnd"/>
+        <w:t>ation auszuführen, ist eine Installation des .NetCore</w:t>
+      </w:r>
       <w:r>
         <w:t xml:space="preserve"> v3.1</w:t>
       </w:r>
@@ -196,6 +327,8 @@
         <w:t>Auf ein Übergeben der Intervalle über ein grafische Benutzeroberfläche oder das Einlesen aus einer Datei oder über die Argumente in der Main-Methode des Programms, habe ich aus Zeitgründen verzichtet. Stattdessen werden die zu verarbeitenden Intervalle in der Main-Methode der Hauptanwendung oder in den Unit-Tests definiert.</w:t>
       </w:r>
     </w:p>
+    <w:p/>
+    <w:p/>
     <w:p>
       <w:pPr>
         <w:pStyle w:val="berschrift1"/>
@@ -205,6 +338,7 @@
         </w:numPr>
       </w:pPr>
       <w:r>
+        <w:lastRenderedPageBreak/>
         <w:t xml:space="preserve">Bauen und </w:t>
       </w:r>
       <w:r>
@@ -246,15 +380,7 @@
         <w:t xml:space="preserve"> </w:t>
       </w:r>
       <w:r>
-        <w:t>.</w:t>
-      </w:r>
-      <w:proofErr w:type="spellStart"/>
-      <w:r>
-        <w:t>NetCore</w:t>
-      </w:r>
-      <w:proofErr w:type="spellEnd"/>
-      <w:r>
-        <w:t xml:space="preserve"> 3.1.</w:t>
+        <w:t>.NetCore 3.1.</w:t>
       </w:r>
     </w:p>
     <w:p>
@@ -289,15 +415,7 @@
         </w:numPr>
       </w:pPr>
       <w:r>
-        <w:t xml:space="preserve">Das Versionsverwaltungswerkzeug </w:t>
-      </w:r>
-      <w:proofErr w:type="spellStart"/>
-      <w:r>
-        <w:t>Git</w:t>
-      </w:r>
-      <w:proofErr w:type="spellEnd"/>
-      <w:r>
-        <w:t xml:space="preserve"> muss auf dem Zielsystem installiert sein. Dieses kann </w:t>
+        <w:t xml:space="preserve">Das Versionsverwaltungswerkzeug Git muss auf dem Zielsystem installiert sein. Dieses kann </w:t>
       </w:r>
       <w:hyperlink r:id="rId7" w:history="1">
         <w:r>
@@ -311,27 +429,12 @@
         <w:t xml:space="preserve"> heruntergeladen werden, falls nicht vorhanden.</w:t>
       </w:r>
     </w:p>
-    <w:p/>
-    <w:p>
-      <w:r>
-        <w:lastRenderedPageBreak/>
-        <w:t xml:space="preserve"> </w:t>
-      </w:r>
-    </w:p>
     <w:p>
       <w:r>
         <w:t>Sind alle Abhängigkeiten installiert</w:t>
       </w:r>
       <w:r>
-        <w:t xml:space="preserve">, kann mithilfe von Visual Studio und </w:t>
-      </w:r>
-      <w:proofErr w:type="spellStart"/>
-      <w:r>
-        <w:t>Git</w:t>
-      </w:r>
-      <w:proofErr w:type="spellEnd"/>
-      <w:r>
-        <w:t xml:space="preserve"> das Repository geklont werden:</w:t>
+        <w:t>, kann mithilfe von Visual Studio und Git das Repository geklont werden:</w:t>
       </w:r>
     </w:p>
     <w:p>
@@ -339,6 +442,9 @@
         <w:keepNext/>
       </w:pPr>
       <w:r>
+        <w:rPr>
+          <w:noProof/>
+        </w:rPr>
         <w:drawing>
           <wp:inline distT="0" distB="0" distL="0" distR="0" wp14:anchorId="416C6A12" wp14:editId="0A57E1FA">
             <wp:extent cx="2336800" cy="2369540"/>
@@ -402,25 +508,12 @@
         <w:fldChar w:fldCharType="end"/>
       </w:r>
       <w:r>
-        <w:t xml:space="preserve">: Klonen eines </w:t>
-      </w:r>
-      <w:proofErr w:type="spellStart"/>
-      <w:r>
-        <w:t>Repositories</w:t>
-      </w:r>
-      <w:proofErr w:type="spellEnd"/>
-    </w:p>
-    <w:p>
-      <w:r>
-        <w:t xml:space="preserve">Dabei öffnet sich sein neues Fenster, in welches die URL des </w:t>
-      </w:r>
-      <w:proofErr w:type="spellStart"/>
-      <w:r>
-        <w:t>Repositories</w:t>
-      </w:r>
-      <w:proofErr w:type="spellEnd"/>
-      <w:r>
-        <w:t xml:space="preserve"> sowie ein Zielordner eingefügt werden muss:</w:t>
+        <w:t>: Klonen eines Repositories</w:t>
+      </w:r>
+    </w:p>
+    <w:p>
+      <w:r>
+        <w:t>Dabei öffnet sich sein neues Fenster, in welches die URL des Repositories sowie ein Zielordner eingefügt werden muss:</w:t>
       </w:r>
     </w:p>
     <w:p>
@@ -438,6 +531,10 @@
         <w:keepNext/>
       </w:pPr>
       <w:r>
+        <w:rPr>
+          <w:noProof/>
+        </w:rPr>
+        <w:lastRenderedPageBreak/>
         <w:drawing>
           <wp:inline distT="0" distB="0" distL="0" distR="0" wp14:anchorId="200BFB8D" wp14:editId="2EB781A3">
             <wp:extent cx="3754967" cy="2456540"/>
@@ -517,6 +614,9 @@
         <w:keepNext/>
       </w:pPr>
       <w:r>
+        <w:rPr>
+          <w:noProof/>
+        </w:rPr>
         <w:drawing>
           <wp:inline distT="0" distB="0" distL="0" distR="0" wp14:anchorId="29B4771F" wp14:editId="0B4A9EAF">
             <wp:extent cx="4915153" cy="463574"/>
@@ -605,15 +705,7 @@
     <w:p/>
     <w:p>
       <w:r>
-        <w:t xml:space="preserve">Bei der Implementierung des Algorithmus der </w:t>
-      </w:r>
-      <w:proofErr w:type="spellStart"/>
-      <w:r>
-        <w:t>Merge</w:t>
-      </w:r>
-      <w:proofErr w:type="spellEnd"/>
-      <w:r>
-        <w:t>-Funktion waren mir folgende Punkte wichtig:</w:t>
+        <w:t>Bei der Implementierung des Algorithmus der Merge-Funktion waren mir folgende Punkte wichtig:</w:t>
       </w:r>
     </w:p>
     <w:p>
@@ -625,23 +717,7 @@
         </w:numPr>
       </w:pPr>
       <w:r>
-        <w:t xml:space="preserve">Um die Komplexität des Codes niedrig zu halten und eine unnötige Beanspruchung des CPU zu vermeiden, sollten mehre verschachtelte </w:t>
-      </w:r>
-      <w:proofErr w:type="spellStart"/>
-      <w:r>
-        <w:t>for</w:t>
-      </w:r>
-      <w:proofErr w:type="spellEnd"/>
-      <w:r>
-        <w:t xml:space="preserve">- oder </w:t>
-      </w:r>
-      <w:proofErr w:type="spellStart"/>
-      <w:r>
-        <w:t>while</w:t>
-      </w:r>
-      <w:proofErr w:type="spellEnd"/>
-      <w:r>
-        <w:t>-Schleifen vermieden werden. Stattdessen sollte der Algorithmus nur ein einziges Mal über die Liste der übergeben Intervalle iterieren müssen.</w:t>
+        <w:t>Um die Komplexität des Codes niedrig zu halten und eine unnötige Beanspruchung des CPU zu vermeiden, sollten mehre verschachtelte for- oder while-Schleifen vermieden werden. Stattdessen sollte der Algorithmus nur ein einziges Mal über die Liste der übergeben Intervalle iterieren müssen.</w:t>
       </w:r>
     </w:p>
     <w:p>
@@ -679,13 +755,7 @@
         <w:t xml:space="preserve"> in der übergebenen Liste</w:t>
       </w:r>
       <w:r>
-        <w:t xml:space="preserve"> ein Int32 Array mit zwei Elementen </w:t>
-      </w:r>
-      <w:r>
-        <w:t>[x, y]</w:t>
-      </w:r>
-      <w:r>
-        <w:t xml:space="preserve"> ist:</w:t>
+        <w:t xml:space="preserve"> ein Int32 Array mit zwei Elementen [x, y] ist:</w:t>
       </w:r>
     </w:p>
     <w:p>
@@ -696,6 +766,7 @@
         <w:rPr>
           <w:noProof/>
         </w:rPr>
+        <w:lastRenderedPageBreak/>
         <w:drawing>
           <wp:inline distT="0" distB="0" distL="0" distR="0" wp14:anchorId="37CE137B" wp14:editId="4AD6E9FE">
             <wp:extent cx="5760720" cy="2050415"/>
@@ -770,15 +841,7 @@
     </w:p>
     <w:p>
       <w:r>
-        <w:t xml:space="preserve">Die Entscheidung, ob zwei Intervalle </w:t>
-      </w:r>
-      <w:proofErr w:type="spellStart"/>
-      <w:r>
-        <w:t>gemerged</w:t>
-      </w:r>
-      <w:proofErr w:type="spellEnd"/>
-      <w:r>
-        <w:t xml:space="preserve"> werden können</w:t>
+        <w:t>Die Entscheidung, ob zwei Intervalle gemerged werden können</w:t>
       </w:r>
       <w:r>
         <w:t xml:space="preserve">, wird anhand der Überlappung des Endes des ersten Intervalls </w:t>
@@ -847,28 +910,12 @@
         <w:t>[y]</w:t>
       </w:r>
       <w:r>
-        <w:t xml:space="preserve">, muss ein </w:t>
-      </w:r>
-      <w:proofErr w:type="spellStart"/>
-      <w:r>
-        <w:t>Merge</w:t>
-      </w:r>
-      <w:proofErr w:type="spellEnd"/>
-      <w:r>
-        <w:t xml:space="preserve"> durchgeführt werden.</w:t>
-      </w:r>
-    </w:p>
-    <w:p>
-      <w:r>
-        <w:t xml:space="preserve">Bei einem </w:t>
-      </w:r>
-      <w:proofErr w:type="spellStart"/>
-      <w:r>
-        <w:t>Merge</w:t>
-      </w:r>
-      <w:proofErr w:type="spellEnd"/>
-      <w:r>
-        <w:t xml:space="preserve"> wird ein neues Array </w:t>
+        <w:t>, muss ein Merge durchgeführt werden.</w:t>
+      </w:r>
+    </w:p>
+    <w:p>
+      <w:r>
+        <w:t xml:space="preserve">Bei einem Merge wird ein neues Array </w:t>
       </w:r>
       <w:r>
         <w:rPr>
@@ -1077,15 +1124,22 @@
         </w:numPr>
       </w:pPr>
       <w:r>
-        <w:t xml:space="preserve">Sind die Bedingungen für einen </w:t>
-      </w:r>
-      <w:proofErr w:type="spellStart"/>
-      <w:r>
-        <w:t>Merge</w:t>
-      </w:r>
-      <w:proofErr w:type="spellEnd"/>
-      <w:r>
-        <w:t xml:space="preserve"> nicht erfüllt, dann wird das aktuelle Intervall auf den Stack gepusht. Dadurch wächst der Stack durch das Hinzufügen von neuen Intervallen.</w:t>
+        <w:t>Sind die Bedingungen für einen Merge nicht erfüllt, dann wird das aktuelle Intervall</w:t>
+      </w:r>
+      <w:r>
+        <w:t xml:space="preserve"> </w:t>
+      </w:r>
+      <w:r>
+        <w:rPr>
+          <w:b/>
+          <w:bCs/>
+          <w:i/>
+          <w:iCs/>
+        </w:rPr>
+        <w:t>B</w:t>
+      </w:r>
+      <w:r>
+        <w:t xml:space="preserve"> auf den Stack gepusht. Dadurch wächst der Stack durch das Hinzufügen von neuen Intervallen.</w:t>
       </w:r>
     </w:p>
     <w:p>
@@ -1097,7 +1151,6 @@
         </w:numPr>
       </w:pPr>
       <w:r>
-        <w:lastRenderedPageBreak/>
         <w:t xml:space="preserve">Da der Stack </w:t>
       </w:r>
       <w:r>
@@ -1125,11 +1178,753 @@
     <w:p>
       <w:pPr>
         <w:pStyle w:val="berschrift2"/>
-      </w:pPr>
-      <w:r>
-        <w:t>5.1 Robustheit</w:t>
-      </w:r>
-    </w:p>
+        <w:numPr>
+          <w:ilvl w:val="1"/>
+          <w:numId w:val="2"/>
+        </w:numPr>
+      </w:pPr>
+      <w:r>
+        <w:t>Robustheit</w:t>
+      </w:r>
+    </w:p>
+    <w:p/>
+    <w:p>
+      <w:r>
+        <w:t xml:space="preserve">Unter der Robustheit versteht man die Fähigkeit eines Programms, bei fehlerhafter Bedienung oder bei fehlerhaften Eingaben einen stabilen Zustand beizubehalten. Um die Robustheit eines Programms zu überprüfen, werden für gewöhnlich Unittests geschrieben, die mit Absicht falsche Werte oder Werte in einem extremen Spektrum an das Programm übergeben. </w:t>
+      </w:r>
+    </w:p>
+    <w:p>
+      <w:r>
+        <w:t>Um dies zu tun, muss man sich ansehen,</w:t>
+      </w:r>
+      <w:r>
+        <w:t xml:space="preserve"> welche falschen Eingaben möglich sind, die die Stabilität des Programms beeinträchtigen könnten. Folgende Eingaben wurden dabei erkannt:</w:t>
+      </w:r>
+    </w:p>
+    <w:p>
+      <w:pPr>
+        <w:pStyle w:val="Listenabsatz"/>
+        <w:numPr>
+          <w:ilvl w:val="0"/>
+          <w:numId w:val="9"/>
+        </w:numPr>
+      </w:pPr>
+      <w:r>
+        <w:t>Die Liste der Intervalle wird unsortiert übergeben. Z.B. [3,6] [1,2] [13,20] [8, 14]</w:t>
+      </w:r>
+    </w:p>
+    <w:p>
+      <w:pPr>
+        <w:pStyle w:val="Listenabsatz"/>
+        <w:ind w:left="360"/>
+      </w:pPr>
+      <w:r>
+        <w:rPr>
+          <w:u w:val="single"/>
+        </w:rPr>
+        <w:t>Lösung</w:t>
+      </w:r>
+      <w:r>
+        <w:t>: Die Liste wird vor dem Durchlaufen des Algorithmus sortiert. Siehe Kapitel 4</w:t>
+      </w:r>
+    </w:p>
+    <w:p>
+      <w:pPr>
+        <w:pStyle w:val="Listenabsatz"/>
+        <w:ind w:left="360"/>
+      </w:pPr>
+    </w:p>
+    <w:p>
+      <w:pPr>
+        <w:pStyle w:val="Listenabsatz"/>
+        <w:numPr>
+          <w:ilvl w:val="0"/>
+          <w:numId w:val="9"/>
+        </w:numPr>
+      </w:pPr>
+      <w:r>
+        <w:t>Es wird nur ein oder gar kein Intervall mit der Liste übergeben.</w:t>
+      </w:r>
+    </w:p>
+    <w:p>
+      <w:pPr>
+        <w:pStyle w:val="Listenabsatz"/>
+        <w:ind w:left="360"/>
+      </w:pPr>
+      <w:r>
+        <w:rPr>
+          <w:u w:val="single"/>
+        </w:rPr>
+        <w:t>Lösung</w:t>
+      </w:r>
+      <w:r>
+        <w:t>: Die Anzahl der Elemente in der Liste wird vorher geprüft und das Programm gibt eine Warnung aus, sollte die Anzahl der Intervalle unter 2 sein.</w:t>
+      </w:r>
+    </w:p>
+    <w:p>
+      <w:pPr>
+        <w:pStyle w:val="Listenabsatz"/>
+        <w:ind w:left="360"/>
+      </w:pPr>
+    </w:p>
+    <w:p>
+      <w:pPr>
+        <w:pStyle w:val="Listenabsatz"/>
+        <w:numPr>
+          <w:ilvl w:val="0"/>
+          <w:numId w:val="9"/>
+        </w:numPr>
+      </w:pPr>
+      <w:r>
+        <w:t>Eines oder mehrere der Intervalle hat die falsche Anzahl an Elementen. Z.B. [0] oder [1,3,5]</w:t>
+      </w:r>
+    </w:p>
+    <w:p>
+      <w:pPr>
+        <w:pStyle w:val="Listenabsatz"/>
+        <w:ind w:left="360"/>
+      </w:pPr>
+      <w:r>
+        <w:rPr>
+          <w:u w:val="single"/>
+        </w:rPr>
+        <w:t>Lösung</w:t>
+      </w:r>
+      <w:r>
+        <w:t>: Der Algorithmus untersucht immer nur das erste und das letzte Element innerhalb eines Intervalls. Dazwischen liegende Elemente werden ignoriert. Z.B. aus [1,3,5] wird [1,5].</w:t>
+      </w:r>
+    </w:p>
+    <w:p>
+      <w:pPr>
+        <w:pStyle w:val="Listenabsatz"/>
+        <w:ind w:left="360"/>
+      </w:pPr>
+      <w:r>
+        <w:rPr>
+          <w:u w:val="single"/>
+        </w:rPr>
+        <w:t>Alternative</w:t>
+      </w:r>
+      <w:r>
+        <w:t>:</w:t>
+      </w:r>
+      <w:r>
+        <w:t xml:space="preserve"> Der Algorithmus bricht ab und gibt eine Fehlermeldung aus.</w:t>
+      </w:r>
+    </w:p>
+    <w:p>
+      <w:pPr>
+        <w:pStyle w:val="Listenabsatz"/>
+        <w:ind w:left="360"/>
+      </w:pPr>
+      <w:r>
+        <w:rPr>
+          <w:u w:val="single"/>
+        </w:rPr>
+        <w:t>Alternative</w:t>
+      </w:r>
+      <w:r>
+        <w:rPr>
+          <w:u w:val="single"/>
+        </w:rPr>
+        <w:t xml:space="preserve"> </w:t>
+      </w:r>
+      <w:r>
+        <w:rPr>
+          <w:u w:val="single"/>
+        </w:rPr>
+        <w:t>2</w:t>
+      </w:r>
+      <w:r>
+        <w:t>:</w:t>
+      </w:r>
+      <w:r>
+        <w:t xml:space="preserve"> Der Algorithmus untersuch</w:t>
+      </w:r>
+      <w:r>
+        <w:t>t</w:t>
+      </w:r>
+      <w:r>
+        <w:t xml:space="preserve"> immer die niedrigste und die höchste Zahl in einem Intervall. Z.B. aus [</w:t>
+      </w:r>
+      <w:r>
+        <w:t>3, 1, 9, 4] wird [1, 9]. Dies würde allerdings mehr Rechenaufwand bedeuten.</w:t>
+      </w:r>
+    </w:p>
+    <w:p>
+      <w:pPr>
+        <w:pStyle w:val="Listenabsatz"/>
+        <w:ind w:left="360"/>
+      </w:pPr>
+    </w:p>
+    <w:p>
+      <w:pPr>
+        <w:pStyle w:val="Listenabsatz"/>
+        <w:numPr>
+          <w:ilvl w:val="0"/>
+          <w:numId w:val="9"/>
+        </w:numPr>
+      </w:pPr>
+      <w:r>
+        <w:t>Eines der Intervalle A hat das falsche Format, sodass A[x] größer ist als A[y]. Z.B. [9,4]</w:t>
+      </w:r>
+    </w:p>
+    <w:p>
+      <w:pPr>
+        <w:pStyle w:val="Listenabsatz"/>
+        <w:ind w:left="360"/>
+      </w:pPr>
+      <w:r>
+        <w:rPr>
+          <w:u w:val="single"/>
+        </w:rPr>
+        <w:t>Lösung</w:t>
+      </w:r>
+      <w:r>
+        <w:t xml:space="preserve">: </w:t>
+      </w:r>
+      <w:r>
+        <w:t>Der Algorithmus bricht ab und gibt eine Fehlermeldung aus.</w:t>
+      </w:r>
+    </w:p>
+    <w:p>
+      <w:pPr>
+        <w:pStyle w:val="Listenabsatz"/>
+        <w:ind w:left="360"/>
+      </w:pPr>
+      <w:r>
+        <w:rPr>
+          <w:u w:val="single"/>
+        </w:rPr>
+        <w:t>Alternative</w:t>
+      </w:r>
+      <w:r>
+        <w:t>:</w:t>
+      </w:r>
+      <w:r>
+        <w:t xml:space="preserve"> Siehe 3. Alternative 2.</w:t>
+      </w:r>
+    </w:p>
+    <w:p>
+      <w:pPr>
+        <w:pStyle w:val="Listenabsatz"/>
+        <w:ind w:left="360"/>
+      </w:pPr>
+    </w:p>
+    <w:p>
+      <w:pPr>
+        <w:pStyle w:val="Listenabsatz"/>
+        <w:numPr>
+          <w:ilvl w:val="0"/>
+          <w:numId w:val="9"/>
+        </w:numPr>
+      </w:pPr>
+      <w:r>
+        <w:t>Es</w:t>
+      </w:r>
+      <w:r>
+        <w:t xml:space="preserve"> werden extrem hohe oder niedrige Werte innerhalb eines Intervalls übergeben, wie Z.B. int.MaxValue oder int.MinValue.</w:t>
+      </w:r>
+    </w:p>
+    <w:p>
+      <w:pPr>
+        <w:pStyle w:val="Listenabsatz"/>
+        <w:ind w:left="360"/>
+      </w:pPr>
+      <w:r>
+        <w:rPr>
+          <w:u w:val="single"/>
+        </w:rPr>
+        <w:t>Lösung</w:t>
+      </w:r>
+      <w:r>
+        <w:t>:</w:t>
+      </w:r>
+      <w:r>
+        <w:t xml:space="preserve"> Die Sortieren-Funktion des Algorithmus muss entsprechend angepasst werden, um mit derart extremen Werten umgehen zu können.</w:t>
+      </w:r>
+    </w:p>
+    <w:p>
+      <w:pPr>
+        <w:pStyle w:val="Listenabsatz"/>
+        <w:ind w:left="360"/>
+      </w:pPr>
+    </w:p>
+    <w:p>
+      <w:pPr>
+        <w:pStyle w:val="Listenabsatz"/>
+        <w:numPr>
+          <w:ilvl w:val="0"/>
+          <w:numId w:val="9"/>
+        </w:numPr>
+      </w:pPr>
+      <w:r>
+        <w:t>Es werden extrem viele Intervalle übergeben.</w:t>
+      </w:r>
+    </w:p>
+    <w:p>
+      <w:pPr>
+        <w:pStyle w:val="Listenabsatz"/>
+        <w:ind w:left="360"/>
+      </w:pPr>
+      <w:r>
+        <w:rPr>
+          <w:u w:val="single"/>
+        </w:rPr>
+        <w:t>Lösung</w:t>
+      </w:r>
+      <w:r>
+        <w:rPr>
+          <w:u w:val="single"/>
+        </w:rPr>
+        <w:t>:</w:t>
+      </w:r>
+      <w:r>
+        <w:t xml:space="preserve"> Stresstest mit einer Funktion, die autogenerierte Intervalle erzeugt, dabei Messung der Performance.</w:t>
+      </w:r>
+    </w:p>
+    <w:p>
+      <w:pPr>
+        <w:pStyle w:val="Listenabsatz"/>
+        <w:ind w:left="360"/>
+      </w:pPr>
+      <w:r>
+        <w:rPr>
+          <w:u w:val="single"/>
+        </w:rPr>
+        <w:t>Alternative:</w:t>
+      </w:r>
+      <w:r>
+        <w:t xml:space="preserve"> Obergrenze für Anzahl der Intervalle festlegen und wenn diese überschritten wird, eine Fehlermeldung ausgeben.</w:t>
+      </w:r>
+    </w:p>
+    <w:p>
+      <w:pPr>
+        <w:pStyle w:val="Listenabsatz"/>
+        <w:ind w:left="360"/>
+      </w:pPr>
+    </w:p>
+    <w:p>
+      <w:pPr>
+        <w:pStyle w:val="Listenabsatz"/>
+        <w:ind w:left="360"/>
+      </w:pPr>
+    </w:p>
+    <w:p>
+      <w:pPr>
+        <w:pStyle w:val="Listenabsatz"/>
+        <w:numPr>
+          <w:ilvl w:val="0"/>
+          <w:numId w:val="9"/>
+        </w:numPr>
+      </w:pPr>
+      <w:r>
+        <w:t>Es werden Arrays des falschen typs übergeben. Z.B. Long statt Int32.</w:t>
+      </w:r>
+    </w:p>
+    <w:p>
+      <w:pPr>
+        <w:pStyle w:val="Listenabsatz"/>
+        <w:ind w:left="360"/>
+      </w:pPr>
+      <w:r>
+        <w:rPr>
+          <w:u w:val="single"/>
+        </w:rPr>
+        <w:t>Lösung</w:t>
+      </w:r>
+      <w:r>
+        <w:t xml:space="preserve">: </w:t>
+      </w:r>
+      <w:r>
+        <w:t>Typsicherheit gewährleisten. (In diesem Fall nicht nötig, da der Methodenkopf in C# bereits auf den Typ der Arrays prüft)</w:t>
+      </w:r>
+    </w:p>
+    <w:p>
+      <w:pPr>
+        <w:pStyle w:val="berschrift2"/>
+        <w:numPr>
+          <w:ilvl w:val="1"/>
+          <w:numId w:val="10"/>
+        </w:numPr>
+      </w:pPr>
+      <w:r>
+        <w:t>Laufzeit</w:t>
+      </w:r>
+    </w:p>
+    <w:p/>
+    <w:p>
+      <w:r>
+        <w:t xml:space="preserve">Die Laufzeit des Programms in erster Linie von der Komplexität des Algorithmus, sowie von der Anzahl der übergebenen Intervalle ab. </w:t>
+      </w:r>
+      <w:r>
+        <w:t xml:space="preserve">Dies lässt sich recht einfach mit der O-Notation für die Bestimmung der Algorithmen </w:t>
+      </w:r>
+      <w:r>
+        <w:t xml:space="preserve">bestimmen. Im Optimalfall wird nur ein einziges Mal über die Intervalle iteriert: </w:t>
+      </w:r>
+    </w:p>
+    <w:p>
+      <m:oMathPara>
+        <m:oMath>
+          <m:r>
+            <w:rPr>
+              <w:rFonts w:ascii="Cambria Math" w:hAnsi="Cambria Math"/>
+            </w:rPr>
+            <m:t>O(N)</m:t>
+          </m:r>
+        </m:oMath>
+      </m:oMathPara>
+    </w:p>
+    <w:p>
+      <w:r>
+        <w:t xml:space="preserve">Wobei N die Anzahl der Intervalle in der Liste darstellt. Je öfter durch die Listenelemente iteriert wird, desto größer die Komplexität. Wird z.B. </w:t>
+      </w:r>
+      <w:r>
+        <w:t>a mal über die Liste iteriert, ändert sich die Komplexität wiefolgt:</w:t>
+      </w:r>
+    </w:p>
+    <w:p>
+      <m:oMathPara>
+        <m:oMath>
+          <m:r>
+            <w:rPr>
+              <w:rFonts w:ascii="Cambria Math" w:hAnsi="Cambria Math"/>
+            </w:rPr>
+            <m:t>O(a*N)</m:t>
+          </m:r>
+        </m:oMath>
+      </m:oMathPara>
+    </w:p>
+    <w:p>
+      <w:r>
+        <w:t xml:space="preserve">Kommen noch verschachtelte Schleifen ins Spiel, </w:t>
+      </w:r>
+      <w:r>
+        <w:t>die innerhalb einer Schleife noch einmal über die Liste iteriert, wird die Komplexität sogar quadriert:</w:t>
+      </w:r>
+    </w:p>
+    <w:p>
+      <w:pPr>
+        <w:rPr>
+          <w:rFonts w:eastAsiaTheme="minorEastAsia"/>
+        </w:rPr>
+      </w:pPr>
+      <m:oMathPara>
+        <m:oMath>
+          <m:r>
+            <w:rPr>
+              <w:rFonts w:ascii="Cambria Math" w:hAnsi="Cambria Math"/>
+            </w:rPr>
+            <m:t>O(</m:t>
+          </m:r>
+          <m:sSup>
+            <m:sSupPr>
+              <m:ctrlPr>
+                <w:rPr>
+                  <w:rFonts w:ascii="Cambria Math" w:hAnsi="Cambria Math"/>
+                  <w:i/>
+                </w:rPr>
+              </m:ctrlPr>
+            </m:sSupPr>
+            <m:e>
+              <m:r>
+                <w:rPr>
+                  <w:rFonts w:ascii="Cambria Math" w:hAnsi="Cambria Math"/>
+                </w:rPr>
+                <m:t>N</m:t>
+              </m:r>
+            </m:e>
+            <m:sup>
+              <m:r>
+                <w:rPr>
+                  <w:rFonts w:ascii="Cambria Math" w:hAnsi="Cambria Math"/>
+                </w:rPr>
+                <m:t>2</m:t>
+              </m:r>
+            </m:sup>
+          </m:sSup>
+          <m:r>
+            <w:rPr>
+              <w:rFonts w:ascii="Cambria Math" w:hAnsi="Cambria Math"/>
+            </w:rPr>
+            <m:t>)</m:t>
+          </m:r>
+        </m:oMath>
+      </m:oMathPara>
+    </w:p>
+    <w:p>
+      <w:pPr>
+        <w:rPr>
+          <w:rFonts w:eastAsiaTheme="minorEastAsia"/>
+        </w:rPr>
+      </w:pPr>
+      <w:r>
+        <w:rPr>
+          <w:rFonts w:eastAsiaTheme="minorEastAsia"/>
+        </w:rPr>
+        <w:lastRenderedPageBreak/>
+        <w:t xml:space="preserve">Daher </w:t>
+      </w:r>
+      <w:r>
+        <w:rPr>
+          <w:rFonts w:eastAsiaTheme="minorEastAsia"/>
+        </w:rPr>
+        <w:t>gilt es, hier eine Verschachtelung zu vermeiden. Da der Algorithmus nur zweimal über die Liste iteriert, einmal, um die Liste vorher zu sortieren und einmal, um das Mergen durchzuführen, entspricht die Komplexität in etwa:</w:t>
+      </w:r>
+    </w:p>
+    <w:p>
+      <w:pPr>
+        <w:rPr>
+          <w:rFonts w:eastAsiaTheme="minorEastAsia"/>
+        </w:rPr>
+      </w:pPr>
+      <w:r>
+        <w:rPr>
+          <w:rFonts w:eastAsiaTheme="minorEastAsia"/>
+        </w:rPr>
+        <w:tab/>
+      </w:r>
+      <w:r>
+        <w:rPr>
+          <w:rFonts w:eastAsiaTheme="minorEastAsia"/>
+        </w:rPr>
+        <w:tab/>
+      </w:r>
+      <w:r>
+        <w:rPr>
+          <w:rFonts w:eastAsiaTheme="minorEastAsia"/>
+        </w:rPr>
+        <w:tab/>
+      </w:r>
+      <w:r>
+        <w:rPr>
+          <w:rFonts w:eastAsiaTheme="minorEastAsia"/>
+        </w:rPr>
+        <w:tab/>
+      </w:r>
+      <w:r>
+        <w:rPr>
+          <w:rFonts w:eastAsiaTheme="minorEastAsia"/>
+        </w:rPr>
+        <w:tab/>
+      </w:r>
+      <w:r>
+        <w:rPr>
+          <w:rFonts w:eastAsiaTheme="minorEastAsia"/>
+        </w:rPr>
+        <w:tab/>
+      </w:r>
+      <m:oMath>
+        <m:r>
+          <w:rPr>
+            <w:rFonts w:ascii="Cambria Math" w:eastAsiaTheme="minorEastAsia" w:hAnsi="Cambria Math"/>
+          </w:rPr>
+          <m:t>O(2N)</m:t>
+        </m:r>
+      </m:oMath>
+    </w:p>
+    <w:p>
+      <w:pPr>
+        <w:rPr>
+          <w:rFonts w:eastAsiaTheme="minorEastAsia"/>
+        </w:rPr>
+      </w:pPr>
+      <w:r>
+        <w:rPr>
+          <w:rFonts w:eastAsiaTheme="minorEastAsia"/>
+        </w:rPr>
+        <w:t xml:space="preserve">Da die Laufzeit stark an die Komplexität gekoppelt ist, ist zu erwarten, dass die Laufzeit mit der Anzahl der Listenelemente </w:t>
+      </w:r>
+      <w:r>
+        <w:rPr>
+          <w:rFonts w:eastAsiaTheme="minorEastAsia"/>
+        </w:rPr>
+        <w:t>linear</w:t>
+      </w:r>
+      <w:r>
+        <w:rPr>
+          <w:rFonts w:eastAsiaTheme="minorEastAsia"/>
+        </w:rPr>
+        <w:t xml:space="preserve"> zunimmt.</w:t>
+      </w:r>
+      <w:r>
+        <w:rPr>
+          <w:rFonts w:eastAsiaTheme="minorEastAsia"/>
+        </w:rPr>
+        <w:t xml:space="preserve"> Dies ist auch der Fall:</w:t>
+      </w:r>
+    </w:p>
+    <w:p>
+      <w:pPr>
+        <w:keepNext/>
+      </w:pPr>
+      <w:r>
+        <w:rPr>
+          <w:noProof/>
+        </w:rPr>
+        <w:drawing>
+          <wp:inline distT="0" distB="0" distL="0" distR="0" wp14:anchorId="5E78FA71" wp14:editId="622CAD18">
+            <wp:extent cx="4572000" cy="3216275"/>
+            <wp:effectExtent l="0" t="0" r="0" b="3175"/>
+            <wp:docPr id="4" name="Diagramm 4">
+              <a:extLst xmlns:a="http://schemas.openxmlformats.org/drawingml/2006/main">
+                <a:ext uri="{FF2B5EF4-FFF2-40B4-BE49-F238E27FC236}">
+                  <a16:creationId xmlns:a16="http://schemas.microsoft.com/office/drawing/2014/main" id="{5AE6A9F5-57B9-42D7-91E8-629FC33E6A3E}"/>
+                </a:ext>
+              </a:extLst>
+            </wp:docPr>
+            <wp:cNvGraphicFramePr/>
+            <a:graphic xmlns:a="http://schemas.openxmlformats.org/drawingml/2006/main">
+              <a:graphicData uri="http://schemas.openxmlformats.org/drawingml/2006/chart">
+                <c:chart xmlns:c="http://schemas.openxmlformats.org/drawingml/2006/chart" xmlns:r="http://schemas.openxmlformats.org/officeDocument/2006/relationships" r:id="rId13"/>
+              </a:graphicData>
+            </a:graphic>
+          </wp:inline>
+        </w:drawing>
+      </w:r>
+    </w:p>
+    <w:p>
+      <w:pPr>
+        <w:pStyle w:val="Beschriftung"/>
+      </w:pPr>
+      <w:r>
+        <w:t xml:space="preserve">Abbildung </w:t>
+      </w:r>
+      <w:r>
+        <w:fldChar w:fldCharType="begin"/>
+      </w:r>
+      <w:r>
+        <w:instrText xml:space="preserve"> SEQ Abbildung \* ARABIC </w:instrText>
+      </w:r>
+      <w:r>
+        <w:fldChar w:fldCharType="separate"/>
+      </w:r>
+      <w:r>
+        <w:rPr>
+          <w:noProof/>
+        </w:rPr>
+        <w:t>5</w:t>
+      </w:r>
+      <w:r>
+        <w:fldChar w:fldCharType="end"/>
+      </w:r>
+      <w:r>
+        <w:t>: Abhängigkeit der Laufzeit von der Anzahl der Listenelemente</w:t>
+      </w:r>
+    </w:p>
+    <w:p/>
+    <w:p>
+      <w:pPr>
+        <w:pStyle w:val="berschrift2"/>
+        <w:numPr>
+          <w:ilvl w:val="1"/>
+          <w:numId w:val="10"/>
+        </w:numPr>
+      </w:pPr>
+      <w:r>
+        <w:t>Speicherverbrauch</w:t>
+      </w:r>
+    </w:p>
+    <w:p/>
+    <w:p>
+      <w:r>
+        <w:t xml:space="preserve">Der Speicherverbrauch der Anwendung lässt sich anhand der der lokal definierten Variablen bestimmen. Maximal sollte der </w:t>
+      </w:r>
+      <w:r>
+        <w:t xml:space="preserve">Speicherverbrauch </w:t>
+      </w:r>
+      <w:r>
+        <w:t>kurz vor</w:t>
+      </w:r>
+      <w:r>
+        <w:t xml:space="preserve"> Ende des Algorithmus am höchsten sein, da sowohl die übergebene Liste mit den Intervallen, als auch der Stack mit den zusammengefügten Intervallen gleichzeitig im RAM gehalten werden muss. </w:t>
+      </w:r>
+      <w:r>
+        <w:t>Da beide stark von der Anzahl der Elemente in der Liste abhängig sind, wird erwartet, dass der Speicherverbrauch anfangs in etwa der Größe der Liste in Bytes entspricht und über den Verlauf des Algorithmus linear auf annähernd das Doppelte ansteigt, da nach und nach der Stack befüllt werden muss. Um dies zu prüfen, wurde am Ende der Verarbeitung ein Breakpoint gesetzt und die Applikation mit einen Liste von 1000000 Intervallen gestartet. Das Ergebnis des Visual Studio Diagnose-Tools ist im nachfolgenden Bild zu sehen:</w:t>
+      </w:r>
+    </w:p>
+    <w:p>
+      <w:pPr>
+        <w:keepNext/>
+      </w:pPr>
+      <w:r>
+        <w:rPr>
+          <w:noProof/>
+        </w:rPr>
+        <w:lastRenderedPageBreak/>
+        <w:drawing>
+          <wp:inline distT="0" distB="0" distL="0" distR="0" wp14:anchorId="3439160C" wp14:editId="31B67C5B">
+            <wp:extent cx="5760720" cy="2299970"/>
+            <wp:effectExtent l="0" t="0" r="0" b="5080"/>
+            <wp:docPr id="6" name="Grafik 6"/>
+            <wp:cNvGraphicFramePr>
+              <a:graphicFrameLocks xmlns:a="http://schemas.openxmlformats.org/drawingml/2006/main" noChangeAspect="1"/>
+            </wp:cNvGraphicFramePr>
+            <a:graphic xmlns:a="http://schemas.openxmlformats.org/drawingml/2006/main">
+              <a:graphicData uri="http://schemas.openxmlformats.org/drawingml/2006/picture">
+                <pic:pic xmlns:pic="http://schemas.openxmlformats.org/drawingml/2006/picture">
+                  <pic:nvPicPr>
+                    <pic:cNvPr id="1" name=""/>
+                    <pic:cNvPicPr/>
+                  </pic:nvPicPr>
+                  <pic:blipFill>
+                    <a:blip r:embed="rId14"/>
+                    <a:stretch>
+                      <a:fillRect/>
+                    </a:stretch>
+                  </pic:blipFill>
+                  <pic:spPr>
+                    <a:xfrm>
+                      <a:off x="0" y="0"/>
+                      <a:ext cx="5760720" cy="2299970"/>
+                    </a:xfrm>
+                    <a:prstGeom prst="rect">
+                      <a:avLst/>
+                    </a:prstGeom>
+                  </pic:spPr>
+                </pic:pic>
+              </a:graphicData>
+            </a:graphic>
+          </wp:inline>
+        </w:drawing>
+      </w:r>
+    </w:p>
+    <w:p>
+      <w:pPr>
+        <w:pStyle w:val="Beschriftung"/>
+      </w:pPr>
+      <w:r>
+        <w:t xml:space="preserve">Abbildung </w:t>
+      </w:r>
+      <w:r>
+        <w:fldChar w:fldCharType="begin"/>
+      </w:r>
+      <w:r>
+        <w:instrText xml:space="preserve"> SEQ Abbildung \* ARABIC </w:instrText>
+      </w:r>
+      <w:r>
+        <w:fldChar w:fldCharType="separate"/>
+      </w:r>
+      <w:r>
+        <w:rPr>
+          <w:noProof/>
+        </w:rPr>
+        <w:t>6</w:t>
+      </w:r>
+      <w:r>
+        <w:fldChar w:fldCharType="end"/>
+      </w:r>
+      <w:r>
+        <w:t>: Speicherverbrauch der Anwendung zur Laufzeit</w:t>
+      </w:r>
+    </w:p>
+    <w:p>
+      <w:r>
+        <w:t>Wie man sieht, wächst der Speicherbedarf kontinuierlich an, bis das Maximum beim Breakpoint erreicht wird.</w:t>
+      </w:r>
+    </w:p>
+    <w:p/>
     <w:sectPr>
       <w:pgSz w:w="11906" w:h="16838"/>
       <w:pgMar w:top="1417" w:right="1417" w:bottom="1134" w:left="1417" w:header="708" w:footer="708" w:gutter="0"/>
@@ -1232,6 +2027,119 @@
     </w:lvl>
   </w:abstractNum>
   <w:abstractNum w:abstractNumId="1" w15:restartNumberingAfterBreak="0">
+    <w:nsid w:val="0E090F64"/>
+    <w:multiLevelType w:val="hybridMultilevel"/>
+    <w:tmpl w:val="504011B8"/>
+    <w:lvl w:ilvl="0" w:tplc="04070001">
+      <w:start w:val="1"/>
+      <w:numFmt w:val="bullet"/>
+      <w:lvlText w:val=""/>
+      <w:lvlJc w:val="left"/>
+      <w:pPr>
+        <w:ind w:left="720" w:hanging="360"/>
+      </w:pPr>
+      <w:rPr>
+        <w:rFonts w:ascii="Symbol" w:hAnsi="Symbol" w:hint="default"/>
+      </w:rPr>
+    </w:lvl>
+    <w:lvl w:ilvl="1" w:tplc="04070003" w:tentative="1">
+      <w:start w:val="1"/>
+      <w:numFmt w:val="bullet"/>
+      <w:lvlText w:val="o"/>
+      <w:lvlJc w:val="left"/>
+      <w:pPr>
+        <w:ind w:left="1440" w:hanging="360"/>
+      </w:pPr>
+      <w:rPr>
+        <w:rFonts w:ascii="Courier New" w:hAnsi="Courier New" w:cs="Courier New" w:hint="default"/>
+      </w:rPr>
+    </w:lvl>
+    <w:lvl w:ilvl="2" w:tplc="04070005" w:tentative="1">
+      <w:start w:val="1"/>
+      <w:numFmt w:val="bullet"/>
+      <w:lvlText w:val=""/>
+      <w:lvlJc w:val="left"/>
+      <w:pPr>
+        <w:ind w:left="2160" w:hanging="360"/>
+      </w:pPr>
+      <w:rPr>
+        <w:rFonts w:ascii="Wingdings" w:hAnsi="Wingdings" w:hint="default"/>
+      </w:rPr>
+    </w:lvl>
+    <w:lvl w:ilvl="3" w:tplc="04070001" w:tentative="1">
+      <w:start w:val="1"/>
+      <w:numFmt w:val="bullet"/>
+      <w:lvlText w:val=""/>
+      <w:lvlJc w:val="left"/>
+      <w:pPr>
+        <w:ind w:left="2880" w:hanging="360"/>
+      </w:pPr>
+      <w:rPr>
+        <w:rFonts w:ascii="Symbol" w:hAnsi="Symbol" w:hint="default"/>
+      </w:rPr>
+    </w:lvl>
+    <w:lvl w:ilvl="4" w:tplc="04070003" w:tentative="1">
+      <w:start w:val="1"/>
+      <w:numFmt w:val="bullet"/>
+      <w:lvlText w:val="o"/>
+      <w:lvlJc w:val="left"/>
+      <w:pPr>
+        <w:ind w:left="3600" w:hanging="360"/>
+      </w:pPr>
+      <w:rPr>
+        <w:rFonts w:ascii="Courier New" w:hAnsi="Courier New" w:cs="Courier New" w:hint="default"/>
+      </w:rPr>
+    </w:lvl>
+    <w:lvl w:ilvl="5" w:tplc="04070005" w:tentative="1">
+      <w:start w:val="1"/>
+      <w:numFmt w:val="bullet"/>
+      <w:lvlText w:val=""/>
+      <w:lvlJc w:val="left"/>
+      <w:pPr>
+        <w:ind w:left="4320" w:hanging="360"/>
+      </w:pPr>
+      <w:rPr>
+        <w:rFonts w:ascii="Wingdings" w:hAnsi="Wingdings" w:hint="default"/>
+      </w:rPr>
+    </w:lvl>
+    <w:lvl w:ilvl="6" w:tplc="04070001" w:tentative="1">
+      <w:start w:val="1"/>
+      <w:numFmt w:val="bullet"/>
+      <w:lvlText w:val=""/>
+      <w:lvlJc w:val="left"/>
+      <w:pPr>
+        <w:ind w:left="5040" w:hanging="360"/>
+      </w:pPr>
+      <w:rPr>
+        <w:rFonts w:ascii="Symbol" w:hAnsi="Symbol" w:hint="default"/>
+      </w:rPr>
+    </w:lvl>
+    <w:lvl w:ilvl="7" w:tplc="04070003" w:tentative="1">
+      <w:start w:val="1"/>
+      <w:numFmt w:val="bullet"/>
+      <w:lvlText w:val="o"/>
+      <w:lvlJc w:val="left"/>
+      <w:pPr>
+        <w:ind w:left="5760" w:hanging="360"/>
+      </w:pPr>
+      <w:rPr>
+        <w:rFonts w:ascii="Courier New" w:hAnsi="Courier New" w:cs="Courier New" w:hint="default"/>
+      </w:rPr>
+    </w:lvl>
+    <w:lvl w:ilvl="8" w:tplc="04070005" w:tentative="1">
+      <w:start w:val="1"/>
+      <w:numFmt w:val="bullet"/>
+      <w:lvlText w:val=""/>
+      <w:lvlJc w:val="left"/>
+      <w:pPr>
+        <w:ind w:left="6480" w:hanging="360"/>
+      </w:pPr>
+      <w:rPr>
+        <w:rFonts w:ascii="Wingdings" w:hAnsi="Wingdings" w:hint="default"/>
+      </w:rPr>
+    </w:lvl>
+  </w:abstractNum>
+  <w:abstractNum w:abstractNumId="2" w15:restartNumberingAfterBreak="0">
     <w:nsid w:val="2A01161E"/>
     <w:multiLevelType w:val="hybridMultilevel"/>
     <w:tmpl w:val="85E2B0FE"/>
@@ -1344,11 +2252,11 @@
       </w:rPr>
     </w:lvl>
   </w:abstractNum>
-  <w:abstractNum w:abstractNumId="2" w15:restartNumberingAfterBreak="0">
+  <w:abstractNum w:abstractNumId="3" w15:restartNumberingAfterBreak="0">
     <w:nsid w:val="2B437282"/>
-    <w:multiLevelType w:val="hybridMultilevel"/>
-    <w:tmpl w:val="0EFADD52"/>
-    <w:lvl w:ilvl="0" w:tplc="0407000F">
+    <w:multiLevelType w:val="multilevel"/>
+    <w:tmpl w:val="07907536"/>
+    <w:lvl w:ilvl="0">
       <w:start w:val="1"/>
       <w:numFmt w:val="decimal"/>
       <w:lvlText w:val="%1."/>
@@ -1360,80 +2268,112 @@
         <w:rFonts w:hint="default"/>
       </w:rPr>
     </w:lvl>
-    <w:lvl w:ilvl="1" w:tplc="04070019" w:tentative="1">
-      <w:start w:val="1"/>
-      <w:numFmt w:val="lowerLetter"/>
-      <w:lvlText w:val="%2."/>
-      <w:lvlJc w:val="left"/>
-      <w:pPr>
-        <w:ind w:left="1080" w:hanging="360"/>
-      </w:pPr>
-    </w:lvl>
-    <w:lvl w:ilvl="2" w:tplc="0407001B" w:tentative="1">
-      <w:start w:val="1"/>
-      <w:numFmt w:val="lowerRoman"/>
-      <w:lvlText w:val="%3."/>
-      <w:lvlJc w:val="right"/>
-      <w:pPr>
-        <w:ind w:left="1800" w:hanging="180"/>
-      </w:pPr>
-    </w:lvl>
-    <w:lvl w:ilvl="3" w:tplc="0407000F" w:tentative="1">
+    <w:lvl w:ilvl="1">
       <w:start w:val="1"/>
       <w:numFmt w:val="decimal"/>
-      <w:lvlText w:val="%4."/>
-      <w:lvlJc w:val="left"/>
-      <w:pPr>
-        <w:ind w:left="2520" w:hanging="360"/>
-      </w:pPr>
-    </w:lvl>
-    <w:lvl w:ilvl="4" w:tplc="04070019" w:tentative="1">
-      <w:start w:val="1"/>
-      <w:numFmt w:val="lowerLetter"/>
-      <w:lvlText w:val="%5."/>
-      <w:lvlJc w:val="left"/>
-      <w:pPr>
-        <w:ind w:left="3240" w:hanging="360"/>
-      </w:pPr>
-    </w:lvl>
-    <w:lvl w:ilvl="5" w:tplc="0407001B" w:tentative="1">
-      <w:start w:val="1"/>
-      <w:numFmt w:val="lowerRoman"/>
-      <w:lvlText w:val="%6."/>
-      <w:lvlJc w:val="right"/>
-      <w:pPr>
-        <w:ind w:left="3960" w:hanging="180"/>
-      </w:pPr>
-    </w:lvl>
-    <w:lvl w:ilvl="6" w:tplc="0407000F" w:tentative="1">
+      <w:isLgl/>
+      <w:lvlText w:val="%1.%2"/>
+      <w:lvlJc w:val="left"/>
+      <w:pPr>
+        <w:ind w:left="390" w:hanging="390"/>
+      </w:pPr>
+      <w:rPr>
+        <w:rFonts w:hint="default"/>
+      </w:rPr>
+    </w:lvl>
+    <w:lvl w:ilvl="2">
       <w:start w:val="1"/>
       <w:numFmt w:val="decimal"/>
-      <w:lvlText w:val="%7."/>
-      <w:lvlJc w:val="left"/>
-      <w:pPr>
-        <w:ind w:left="4680" w:hanging="360"/>
-      </w:pPr>
-    </w:lvl>
-    <w:lvl w:ilvl="7" w:tplc="04070019" w:tentative="1">
-      <w:start w:val="1"/>
-      <w:numFmt w:val="lowerLetter"/>
-      <w:lvlText w:val="%8."/>
-      <w:lvlJc w:val="left"/>
-      <w:pPr>
-        <w:ind w:left="5400" w:hanging="360"/>
-      </w:pPr>
-    </w:lvl>
-    <w:lvl w:ilvl="8" w:tplc="0407001B" w:tentative="1">
-      <w:start w:val="1"/>
-      <w:numFmt w:val="lowerRoman"/>
-      <w:lvlText w:val="%9."/>
-      <w:lvlJc w:val="right"/>
-      <w:pPr>
-        <w:ind w:left="6120" w:hanging="180"/>
-      </w:pPr>
+      <w:isLgl/>
+      <w:lvlText w:val="%1.%2.%3"/>
+      <w:lvlJc w:val="left"/>
+      <w:pPr>
+        <w:ind w:left="720" w:hanging="720"/>
+      </w:pPr>
+      <w:rPr>
+        <w:rFonts w:hint="default"/>
+      </w:rPr>
+    </w:lvl>
+    <w:lvl w:ilvl="3">
+      <w:start w:val="1"/>
+      <w:numFmt w:val="decimal"/>
+      <w:isLgl/>
+      <w:lvlText w:val="%1.%2.%3.%4"/>
+      <w:lvlJc w:val="left"/>
+      <w:pPr>
+        <w:ind w:left="720" w:hanging="720"/>
+      </w:pPr>
+      <w:rPr>
+        <w:rFonts w:hint="default"/>
+      </w:rPr>
+    </w:lvl>
+    <w:lvl w:ilvl="4">
+      <w:start w:val="1"/>
+      <w:numFmt w:val="decimal"/>
+      <w:isLgl/>
+      <w:lvlText w:val="%1.%2.%3.%4.%5"/>
+      <w:lvlJc w:val="left"/>
+      <w:pPr>
+        <w:ind w:left="1080" w:hanging="1080"/>
+      </w:pPr>
+      <w:rPr>
+        <w:rFonts w:hint="default"/>
+      </w:rPr>
+    </w:lvl>
+    <w:lvl w:ilvl="5">
+      <w:start w:val="1"/>
+      <w:numFmt w:val="decimal"/>
+      <w:isLgl/>
+      <w:lvlText w:val="%1.%2.%3.%4.%5.%6"/>
+      <w:lvlJc w:val="left"/>
+      <w:pPr>
+        <w:ind w:left="1080" w:hanging="1080"/>
+      </w:pPr>
+      <w:rPr>
+        <w:rFonts w:hint="default"/>
+      </w:rPr>
+    </w:lvl>
+    <w:lvl w:ilvl="6">
+      <w:start w:val="1"/>
+      <w:numFmt w:val="decimal"/>
+      <w:isLgl/>
+      <w:lvlText w:val="%1.%2.%3.%4.%5.%6.%7"/>
+      <w:lvlJc w:val="left"/>
+      <w:pPr>
+        <w:ind w:left="1440" w:hanging="1440"/>
+      </w:pPr>
+      <w:rPr>
+        <w:rFonts w:hint="default"/>
+      </w:rPr>
+    </w:lvl>
+    <w:lvl w:ilvl="7">
+      <w:start w:val="1"/>
+      <w:numFmt w:val="decimal"/>
+      <w:isLgl/>
+      <w:lvlText w:val="%1.%2.%3.%4.%5.%6.%7.%8"/>
+      <w:lvlJc w:val="left"/>
+      <w:pPr>
+        <w:ind w:left="1440" w:hanging="1440"/>
+      </w:pPr>
+      <w:rPr>
+        <w:rFonts w:hint="default"/>
+      </w:rPr>
+    </w:lvl>
+    <w:lvl w:ilvl="8">
+      <w:start w:val="1"/>
+      <w:numFmt w:val="decimal"/>
+      <w:isLgl/>
+      <w:lvlText w:val="%1.%2.%3.%4.%5.%6.%7.%8.%9"/>
+      <w:lvlJc w:val="left"/>
+      <w:pPr>
+        <w:ind w:left="1440" w:hanging="1440"/>
+      </w:pPr>
+      <w:rPr>
+        <w:rFonts w:hint="default"/>
+      </w:rPr>
     </w:lvl>
   </w:abstractNum>
-  <w:abstractNum w:abstractNumId="3" w15:restartNumberingAfterBreak="0">
+  <w:abstractNum w:abstractNumId="4" w15:restartNumberingAfterBreak="0">
     <w:nsid w:val="35816645"/>
     <w:multiLevelType w:val="hybridMultilevel"/>
     <w:tmpl w:val="4F6C6218"/>
@@ -1546,7 +2486,128 @@
       </w:rPr>
     </w:lvl>
   </w:abstractNum>
-  <w:abstractNum w:abstractNumId="4" w15:restartNumberingAfterBreak="0">
+  <w:abstractNum w:abstractNumId="5" w15:restartNumberingAfterBreak="0">
+    <w:nsid w:val="39274A5F"/>
+    <w:multiLevelType w:val="multilevel"/>
+    <w:tmpl w:val="07907536"/>
+    <w:lvl w:ilvl="0">
+      <w:start w:val="1"/>
+      <w:numFmt w:val="decimal"/>
+      <w:lvlText w:val="%1."/>
+      <w:lvlJc w:val="left"/>
+      <w:pPr>
+        <w:ind w:left="360" w:hanging="360"/>
+      </w:pPr>
+      <w:rPr>
+        <w:rFonts w:hint="default"/>
+      </w:rPr>
+    </w:lvl>
+    <w:lvl w:ilvl="1">
+      <w:start w:val="1"/>
+      <w:numFmt w:val="decimal"/>
+      <w:isLgl/>
+      <w:lvlText w:val="%1.%2"/>
+      <w:lvlJc w:val="left"/>
+      <w:pPr>
+        <w:ind w:left="390" w:hanging="390"/>
+      </w:pPr>
+      <w:rPr>
+        <w:rFonts w:hint="default"/>
+      </w:rPr>
+    </w:lvl>
+    <w:lvl w:ilvl="2">
+      <w:start w:val="1"/>
+      <w:numFmt w:val="decimal"/>
+      <w:isLgl/>
+      <w:lvlText w:val="%1.%2.%3"/>
+      <w:lvlJc w:val="left"/>
+      <w:pPr>
+        <w:ind w:left="720" w:hanging="720"/>
+      </w:pPr>
+      <w:rPr>
+        <w:rFonts w:hint="default"/>
+      </w:rPr>
+    </w:lvl>
+    <w:lvl w:ilvl="3">
+      <w:start w:val="1"/>
+      <w:numFmt w:val="decimal"/>
+      <w:isLgl/>
+      <w:lvlText w:val="%1.%2.%3.%4"/>
+      <w:lvlJc w:val="left"/>
+      <w:pPr>
+        <w:ind w:left="720" w:hanging="720"/>
+      </w:pPr>
+      <w:rPr>
+        <w:rFonts w:hint="default"/>
+      </w:rPr>
+    </w:lvl>
+    <w:lvl w:ilvl="4">
+      <w:start w:val="1"/>
+      <w:numFmt w:val="decimal"/>
+      <w:isLgl/>
+      <w:lvlText w:val="%1.%2.%3.%4.%5"/>
+      <w:lvlJc w:val="left"/>
+      <w:pPr>
+        <w:ind w:left="1080" w:hanging="1080"/>
+      </w:pPr>
+      <w:rPr>
+        <w:rFonts w:hint="default"/>
+      </w:rPr>
+    </w:lvl>
+    <w:lvl w:ilvl="5">
+      <w:start w:val="1"/>
+      <w:numFmt w:val="decimal"/>
+      <w:isLgl/>
+      <w:lvlText w:val="%1.%2.%3.%4.%5.%6"/>
+      <w:lvlJc w:val="left"/>
+      <w:pPr>
+        <w:ind w:left="1080" w:hanging="1080"/>
+      </w:pPr>
+      <w:rPr>
+        <w:rFonts w:hint="default"/>
+      </w:rPr>
+    </w:lvl>
+    <w:lvl w:ilvl="6">
+      <w:start w:val="1"/>
+      <w:numFmt w:val="decimal"/>
+      <w:isLgl/>
+      <w:lvlText w:val="%1.%2.%3.%4.%5.%6.%7"/>
+      <w:lvlJc w:val="left"/>
+      <w:pPr>
+        <w:ind w:left="1440" w:hanging="1440"/>
+      </w:pPr>
+      <w:rPr>
+        <w:rFonts w:hint="default"/>
+      </w:rPr>
+    </w:lvl>
+    <w:lvl w:ilvl="7">
+      <w:start w:val="1"/>
+      <w:numFmt w:val="decimal"/>
+      <w:isLgl/>
+      <w:lvlText w:val="%1.%2.%3.%4.%5.%6.%7.%8"/>
+      <w:lvlJc w:val="left"/>
+      <w:pPr>
+        <w:ind w:left="1440" w:hanging="1440"/>
+      </w:pPr>
+      <w:rPr>
+        <w:rFonts w:hint="default"/>
+      </w:rPr>
+    </w:lvl>
+    <w:lvl w:ilvl="8">
+      <w:start w:val="1"/>
+      <w:numFmt w:val="decimal"/>
+      <w:isLgl/>
+      <w:lvlText w:val="%1.%2.%3.%4.%5.%6.%7.%8.%9"/>
+      <w:lvlJc w:val="left"/>
+      <w:pPr>
+        <w:ind w:left="1440" w:hanging="1440"/>
+      </w:pPr>
+      <w:rPr>
+        <w:rFonts w:hint="default"/>
+      </w:rPr>
+    </w:lvl>
+  </w:abstractNum>
+  <w:abstractNum w:abstractNumId="6" w15:restartNumberingAfterBreak="0">
     <w:nsid w:val="3DD008BC"/>
     <w:multiLevelType w:val="hybridMultilevel"/>
     <w:tmpl w:val="A3B83470"/>
@@ -1659,7 +2720,120 @@
       </w:rPr>
     </w:lvl>
   </w:abstractNum>
-  <w:abstractNum w:abstractNumId="5" w15:restartNumberingAfterBreak="0">
+  <w:abstractNum w:abstractNumId="7" w15:restartNumberingAfterBreak="0">
+    <w:nsid w:val="6F247A7F"/>
+    <w:multiLevelType w:val="multilevel"/>
+    <w:tmpl w:val="50CE532E"/>
+    <w:lvl w:ilvl="0">
+      <w:start w:val="5"/>
+      <w:numFmt w:val="decimal"/>
+      <w:lvlText w:val="%1"/>
+      <w:lvlJc w:val="left"/>
+      <w:pPr>
+        <w:ind w:left="360" w:hanging="360"/>
+      </w:pPr>
+      <w:rPr>
+        <w:rFonts w:hint="default"/>
+      </w:rPr>
+    </w:lvl>
+    <w:lvl w:ilvl="1">
+      <w:start w:val="1"/>
+      <w:numFmt w:val="decimal"/>
+      <w:lvlText w:val="%1.%2"/>
+      <w:lvlJc w:val="left"/>
+      <w:pPr>
+        <w:ind w:left="360" w:hanging="360"/>
+      </w:pPr>
+      <w:rPr>
+        <w:rFonts w:hint="default"/>
+      </w:rPr>
+    </w:lvl>
+    <w:lvl w:ilvl="2">
+      <w:start w:val="1"/>
+      <w:numFmt w:val="decimal"/>
+      <w:lvlText w:val="%1.%2.%3"/>
+      <w:lvlJc w:val="left"/>
+      <w:pPr>
+        <w:ind w:left="720" w:hanging="720"/>
+      </w:pPr>
+      <w:rPr>
+        <w:rFonts w:hint="default"/>
+      </w:rPr>
+    </w:lvl>
+    <w:lvl w:ilvl="3">
+      <w:start w:val="1"/>
+      <w:numFmt w:val="decimal"/>
+      <w:lvlText w:val="%1.%2.%3.%4"/>
+      <w:lvlJc w:val="left"/>
+      <w:pPr>
+        <w:ind w:left="720" w:hanging="720"/>
+      </w:pPr>
+      <w:rPr>
+        <w:rFonts w:hint="default"/>
+      </w:rPr>
+    </w:lvl>
+    <w:lvl w:ilvl="4">
+      <w:start w:val="1"/>
+      <w:numFmt w:val="decimal"/>
+      <w:lvlText w:val="%1.%2.%3.%4.%5"/>
+      <w:lvlJc w:val="left"/>
+      <w:pPr>
+        <w:ind w:left="1080" w:hanging="1080"/>
+      </w:pPr>
+      <w:rPr>
+        <w:rFonts w:hint="default"/>
+      </w:rPr>
+    </w:lvl>
+    <w:lvl w:ilvl="5">
+      <w:start w:val="1"/>
+      <w:numFmt w:val="decimal"/>
+      <w:lvlText w:val="%1.%2.%3.%4.%5.%6"/>
+      <w:lvlJc w:val="left"/>
+      <w:pPr>
+        <w:ind w:left="1440" w:hanging="1440"/>
+      </w:pPr>
+      <w:rPr>
+        <w:rFonts w:hint="default"/>
+      </w:rPr>
+    </w:lvl>
+    <w:lvl w:ilvl="6">
+      <w:start w:val="1"/>
+      <w:numFmt w:val="decimal"/>
+      <w:lvlText w:val="%1.%2.%3.%4.%5.%6.%7"/>
+      <w:lvlJc w:val="left"/>
+      <w:pPr>
+        <w:ind w:left="1440" w:hanging="1440"/>
+      </w:pPr>
+      <w:rPr>
+        <w:rFonts w:hint="default"/>
+      </w:rPr>
+    </w:lvl>
+    <w:lvl w:ilvl="7">
+      <w:start w:val="1"/>
+      <w:numFmt w:val="decimal"/>
+      <w:lvlText w:val="%1.%2.%3.%4.%5.%6.%7.%8"/>
+      <w:lvlJc w:val="left"/>
+      <w:pPr>
+        <w:ind w:left="1800" w:hanging="1800"/>
+      </w:pPr>
+      <w:rPr>
+        <w:rFonts w:hint="default"/>
+      </w:rPr>
+    </w:lvl>
+    <w:lvl w:ilvl="8">
+      <w:start w:val="1"/>
+      <w:numFmt w:val="decimal"/>
+      <w:lvlText w:val="%1.%2.%3.%4.%5.%6.%7.%8.%9"/>
+      <w:lvlJc w:val="left"/>
+      <w:pPr>
+        <w:ind w:left="1800" w:hanging="1800"/>
+      </w:pPr>
+      <w:rPr>
+        <w:rFonts w:hint="default"/>
+      </w:rPr>
+    </w:lvl>
+  </w:abstractNum>
+  <w:abstractNum w:abstractNumId="8" w15:restartNumberingAfterBreak="0">
     <w:nsid w:val="7095484B"/>
     <w:multiLevelType w:val="hybridMultilevel"/>
     <w:tmpl w:val="3CEEE86C"/>
@@ -1772,7 +2946,7 @@
       </w:rPr>
     </w:lvl>
   </w:abstractNum>
-  <w:abstractNum w:abstractNumId="6" w15:restartNumberingAfterBreak="0">
+  <w:abstractNum w:abstractNumId="9" w15:restartNumberingAfterBreak="0">
     <w:nsid w:val="7BA00F1F"/>
     <w:multiLevelType w:val="hybridMultilevel"/>
     <w:tmpl w:val="7938EF3C"/>
@@ -1889,22 +3063,31 @@
     <w:abstractNumId w:val="0"/>
   </w:num>
   <w:num w:numId="2">
+    <w:abstractNumId w:val="3"/>
+  </w:num>
+  <w:num w:numId="3">
     <w:abstractNumId w:val="2"/>
   </w:num>
-  <w:num w:numId="3">
+  <w:num w:numId="4">
+    <w:abstractNumId w:val="8"/>
+  </w:num>
+  <w:num w:numId="5">
+    <w:abstractNumId w:val="6"/>
+  </w:num>
+  <w:num w:numId="6">
+    <w:abstractNumId w:val="9"/>
+  </w:num>
+  <w:num w:numId="7">
+    <w:abstractNumId w:val="4"/>
+  </w:num>
+  <w:num w:numId="8">
     <w:abstractNumId w:val="1"/>
   </w:num>
-  <w:num w:numId="4">
+  <w:num w:numId="9">
     <w:abstractNumId w:val="5"/>
   </w:num>
-  <w:num w:numId="5">
-    <w:abstractNumId w:val="4"/>
-  </w:num>
-  <w:num w:numId="6">
-    <w:abstractNumId w:val="6"/>
-  </w:num>
-  <w:num w:numId="7">
-    <w:abstractNumId w:val="3"/>
+  <w:num w:numId="10">
+    <w:abstractNumId w:val="7"/>
   </w:num>
 </w:numbering>
 </file>
@@ -2491,7 +3674,1074 @@
       <w:szCs w:val="26"/>
     </w:rPr>
   </w:style>
+  <w:style w:type="table" w:styleId="Tabellenraster">
+    <w:name w:val="Table Grid"/>
+    <w:basedOn w:val="NormaleTabelle"/>
+    <w:uiPriority w:val="39"/>
+    <w:rsid w:val="00202C21"/>
+    <w:pPr>
+      <w:spacing w:after="0" w:line="240" w:lineRule="auto"/>
+    </w:pPr>
+    <w:tblPr>
+      <w:tblBorders>
+        <w:top w:val="single" w:sz="4" w:space="0" w:color="auto"/>
+        <w:left w:val="single" w:sz="4" w:space="0" w:color="auto"/>
+        <w:bottom w:val="single" w:sz="4" w:space="0" w:color="auto"/>
+        <w:right w:val="single" w:sz="4" w:space="0" w:color="auto"/>
+        <w:insideH w:val="single" w:sz="4" w:space="0" w:color="auto"/>
+        <w:insideV w:val="single" w:sz="4" w:space="0" w:color="auto"/>
+      </w:tblBorders>
+    </w:tblPr>
+  </w:style>
+  <w:style w:type="character" w:styleId="BesuchterLink">
+    <w:name w:val="FollowedHyperlink"/>
+    <w:basedOn w:val="Absatz-Standardschriftart"/>
+    <w:uiPriority w:val="99"/>
+    <w:semiHidden/>
+    <w:unhideWhenUsed/>
+    <w:rsid w:val="00A1618A"/>
+    <w:rPr>
+      <w:color w:val="954F72" w:themeColor="followedHyperlink"/>
+      <w:u w:val="single"/>
+    </w:rPr>
+  </w:style>
 </w:styles>
+</file>
+
+<file path=word/charts/chart1.xml><?xml version="1.0" encoding="utf-8"?>
+<c:chartSpace xmlns:c="http://schemas.openxmlformats.org/drawingml/2006/chart" xmlns:a="http://schemas.openxmlformats.org/drawingml/2006/main" xmlns:r="http://schemas.openxmlformats.org/officeDocument/2006/relationships" xmlns:c16r2="http://schemas.microsoft.com/office/drawing/2015/06/chart">
+  <c:date1904 val="0"/>
+  <c:lang val="de-DE"/>
+  <c:roundedCorners val="0"/>
+  <mc:AlternateContent xmlns:mc="http://schemas.openxmlformats.org/markup-compatibility/2006">
+    <mc:Choice xmlns:c14="http://schemas.microsoft.com/office/drawing/2007/8/2/chart" Requires="c14">
+      <c14:style val="102"/>
+    </mc:Choice>
+    <mc:Fallback>
+      <c:style val="2"/>
+    </mc:Fallback>
+  </mc:AlternateContent>
+  <c:chart>
+    <c:title>
+      <c:tx>
+        <c:rich>
+          <a:bodyPr rot="0" spcFirstLastPara="1" vertOverflow="ellipsis" vert="horz" wrap="square" anchor="ctr" anchorCtr="1"/>
+          <a:lstStyle/>
+          <a:p>
+            <a:pPr>
+              <a:defRPr sz="1400" b="0" i="0" u="none" strike="noStrike" kern="1200" spc="0" baseline="0">
+                <a:solidFill>
+                  <a:schemeClr val="tx1">
+                    <a:lumMod val="65000"/>
+                    <a:lumOff val="35000"/>
+                  </a:schemeClr>
+                </a:solidFill>
+                <a:latin typeface="+mn-lt"/>
+                <a:ea typeface="+mn-ea"/>
+                <a:cs typeface="+mn-cs"/>
+              </a:defRPr>
+            </a:pPr>
+            <a:r>
+              <a:rPr lang="de-DE"/>
+              <a:t>Laufzeit/Anzahl der Listenelemente</a:t>
+            </a:r>
+          </a:p>
+        </c:rich>
+      </c:tx>
+      <c:overlay val="0"/>
+      <c:spPr>
+        <a:noFill/>
+        <a:ln>
+          <a:noFill/>
+        </a:ln>
+        <a:effectLst/>
+      </c:spPr>
+      <c:txPr>
+        <a:bodyPr rot="0" spcFirstLastPara="1" vertOverflow="ellipsis" vert="horz" wrap="square" anchor="ctr" anchorCtr="1"/>
+        <a:lstStyle/>
+        <a:p>
+          <a:pPr>
+            <a:defRPr sz="1400" b="0" i="0" u="none" strike="noStrike" kern="1200" spc="0" baseline="0">
+              <a:solidFill>
+                <a:schemeClr val="tx1">
+                  <a:lumMod val="65000"/>
+                  <a:lumOff val="35000"/>
+                </a:schemeClr>
+              </a:solidFill>
+              <a:latin typeface="+mn-lt"/>
+              <a:ea typeface="+mn-ea"/>
+              <a:cs typeface="+mn-cs"/>
+            </a:defRPr>
+          </a:pPr>
+          <a:endParaRPr lang="de-DE"/>
+        </a:p>
+      </c:txPr>
+    </c:title>
+    <c:autoTitleDeleted val="0"/>
+    <c:plotArea>
+      <c:layout/>
+      <c:scatterChart>
+        <c:scatterStyle val="lineMarker"/>
+        <c:varyColors val="0"/>
+        <c:ser>
+          <c:idx val="0"/>
+          <c:order val="0"/>
+          <c:tx>
+            <c:strRef>
+              <c:f>Tabelle1!$B$1</c:f>
+              <c:strCache>
+                <c:ptCount val="1"/>
+                <c:pt idx="0">
+                  <c:v>Laufzeit in ms</c:v>
+                </c:pt>
+              </c:strCache>
+            </c:strRef>
+          </c:tx>
+          <c:spPr>
+            <a:ln w="19050" cap="rnd">
+              <a:solidFill>
+                <a:schemeClr val="accent1"/>
+              </a:solidFill>
+              <a:round/>
+            </a:ln>
+            <a:effectLst/>
+          </c:spPr>
+          <c:marker>
+            <c:symbol val="circle"/>
+            <c:size val="5"/>
+            <c:spPr>
+              <a:solidFill>
+                <a:schemeClr val="accent1"/>
+              </a:solidFill>
+              <a:ln w="9525">
+                <a:solidFill>
+                  <a:schemeClr val="accent1"/>
+                </a:solidFill>
+              </a:ln>
+              <a:effectLst/>
+            </c:spPr>
+          </c:marker>
+          <c:xVal>
+            <c:numRef>
+              <c:f>Tabelle1!$A$2:$A$9</c:f>
+              <c:numCache>
+                <c:formatCode>General</c:formatCode>
+                <c:ptCount val="8"/>
+                <c:pt idx="0">
+                  <c:v>1000</c:v>
+                </c:pt>
+                <c:pt idx="1">
+                  <c:v>5000</c:v>
+                </c:pt>
+                <c:pt idx="2">
+                  <c:v>10000</c:v>
+                </c:pt>
+                <c:pt idx="3">
+                  <c:v>20000</c:v>
+                </c:pt>
+                <c:pt idx="4">
+                  <c:v>30000</c:v>
+                </c:pt>
+                <c:pt idx="5">
+                  <c:v>40000</c:v>
+                </c:pt>
+                <c:pt idx="6">
+                  <c:v>50000</c:v>
+                </c:pt>
+                <c:pt idx="7">
+                  <c:v>100000</c:v>
+                </c:pt>
+              </c:numCache>
+            </c:numRef>
+          </c:xVal>
+          <c:yVal>
+            <c:numRef>
+              <c:f>Tabelle1!$B$2:$B$9</c:f>
+              <c:numCache>
+                <c:formatCode>General</c:formatCode>
+                <c:ptCount val="8"/>
+                <c:pt idx="0">
+                  <c:v>3</c:v>
+                </c:pt>
+                <c:pt idx="1">
+                  <c:v>7</c:v>
+                </c:pt>
+                <c:pt idx="2">
+                  <c:v>14</c:v>
+                </c:pt>
+                <c:pt idx="3">
+                  <c:v>31</c:v>
+                </c:pt>
+                <c:pt idx="4">
+                  <c:v>40</c:v>
+                </c:pt>
+                <c:pt idx="5">
+                  <c:v>52</c:v>
+                </c:pt>
+                <c:pt idx="6">
+                  <c:v>61</c:v>
+                </c:pt>
+                <c:pt idx="7">
+                  <c:v>128</c:v>
+                </c:pt>
+              </c:numCache>
+            </c:numRef>
+          </c:yVal>
+          <c:smooth val="0"/>
+          <c:extLst>
+            <c:ext xmlns:c16="http://schemas.microsoft.com/office/drawing/2014/chart" uri="{C3380CC4-5D6E-409C-BE32-E72D297353CC}">
+              <c16:uniqueId val="{00000000-6325-42E2-9E92-8D87C01930E6}"/>
+            </c:ext>
+          </c:extLst>
+        </c:ser>
+        <c:dLbls>
+          <c:showLegendKey val="0"/>
+          <c:showVal val="0"/>
+          <c:showCatName val="0"/>
+          <c:showSerName val="0"/>
+          <c:showPercent val="0"/>
+          <c:showBubbleSize val="0"/>
+        </c:dLbls>
+        <c:axId val="1596416912"/>
+        <c:axId val="1596417328"/>
+      </c:scatterChart>
+      <c:valAx>
+        <c:axId val="1596416912"/>
+        <c:scaling>
+          <c:orientation val="minMax"/>
+          <c:max val="100000"/>
+        </c:scaling>
+        <c:delete val="0"/>
+        <c:axPos val="b"/>
+        <c:majorGridlines>
+          <c:spPr>
+            <a:ln w="9525" cap="flat" cmpd="sng" algn="ctr">
+              <a:solidFill>
+                <a:schemeClr val="tx1">
+                  <a:lumMod val="15000"/>
+                  <a:lumOff val="85000"/>
+                </a:schemeClr>
+              </a:solidFill>
+              <a:round/>
+            </a:ln>
+            <a:effectLst/>
+          </c:spPr>
+        </c:majorGridlines>
+        <c:title>
+          <c:tx>
+            <c:rich>
+              <a:bodyPr rot="0" spcFirstLastPara="1" vertOverflow="ellipsis" vert="horz" wrap="square" anchor="ctr" anchorCtr="1"/>
+              <a:lstStyle/>
+              <a:p>
+                <a:pPr>
+                  <a:defRPr sz="1000" b="0" i="0" u="none" strike="noStrike" kern="1200" baseline="0">
+                    <a:solidFill>
+                      <a:schemeClr val="tx1">
+                        <a:lumMod val="65000"/>
+                        <a:lumOff val="35000"/>
+                      </a:schemeClr>
+                    </a:solidFill>
+                    <a:latin typeface="+mn-lt"/>
+                    <a:ea typeface="+mn-ea"/>
+                    <a:cs typeface="+mn-cs"/>
+                  </a:defRPr>
+                </a:pPr>
+                <a:r>
+                  <a:rPr lang="de-DE"/>
+                  <a:t>Anzahl der Intervalle</a:t>
+                </a:r>
+              </a:p>
+            </c:rich>
+          </c:tx>
+          <c:overlay val="0"/>
+          <c:spPr>
+            <a:noFill/>
+            <a:ln>
+              <a:noFill/>
+            </a:ln>
+            <a:effectLst/>
+          </c:spPr>
+          <c:txPr>
+            <a:bodyPr rot="0" spcFirstLastPara="1" vertOverflow="ellipsis" vert="horz" wrap="square" anchor="ctr" anchorCtr="1"/>
+            <a:lstStyle/>
+            <a:p>
+              <a:pPr>
+                <a:defRPr sz="1000" b="0" i="0" u="none" strike="noStrike" kern="1200" baseline="0">
+                  <a:solidFill>
+                    <a:schemeClr val="tx1">
+                      <a:lumMod val="65000"/>
+                      <a:lumOff val="35000"/>
+                    </a:schemeClr>
+                  </a:solidFill>
+                  <a:latin typeface="+mn-lt"/>
+                  <a:ea typeface="+mn-ea"/>
+                  <a:cs typeface="+mn-cs"/>
+                </a:defRPr>
+              </a:pPr>
+              <a:endParaRPr lang="de-DE"/>
+            </a:p>
+          </c:txPr>
+        </c:title>
+        <c:numFmt formatCode="General" sourceLinked="1"/>
+        <c:majorTickMark val="none"/>
+        <c:minorTickMark val="none"/>
+        <c:tickLblPos val="nextTo"/>
+        <c:spPr>
+          <a:noFill/>
+          <a:ln w="9525" cap="flat" cmpd="sng" algn="ctr">
+            <a:solidFill>
+              <a:schemeClr val="tx1">
+                <a:lumMod val="25000"/>
+                <a:lumOff val="75000"/>
+              </a:schemeClr>
+            </a:solidFill>
+            <a:round/>
+          </a:ln>
+          <a:effectLst/>
+        </c:spPr>
+        <c:txPr>
+          <a:bodyPr rot="-60000000" spcFirstLastPara="1" vertOverflow="ellipsis" vert="horz" wrap="square" anchor="ctr" anchorCtr="1"/>
+          <a:lstStyle/>
+          <a:p>
+            <a:pPr>
+              <a:defRPr sz="900" b="0" i="0" u="none" strike="noStrike" kern="1200" baseline="0">
+                <a:solidFill>
+                  <a:schemeClr val="tx1">
+                    <a:lumMod val="65000"/>
+                    <a:lumOff val="35000"/>
+                  </a:schemeClr>
+                </a:solidFill>
+                <a:latin typeface="+mn-lt"/>
+                <a:ea typeface="+mn-ea"/>
+                <a:cs typeface="+mn-cs"/>
+              </a:defRPr>
+            </a:pPr>
+            <a:endParaRPr lang="de-DE"/>
+          </a:p>
+        </c:txPr>
+        <c:crossAx val="1596417328"/>
+        <c:crosses val="autoZero"/>
+        <c:crossBetween val="midCat"/>
+      </c:valAx>
+      <c:valAx>
+        <c:axId val="1596417328"/>
+        <c:scaling>
+          <c:orientation val="minMax"/>
+        </c:scaling>
+        <c:delete val="0"/>
+        <c:axPos val="l"/>
+        <c:majorGridlines>
+          <c:spPr>
+            <a:ln w="9525" cap="flat" cmpd="sng" algn="ctr">
+              <a:solidFill>
+                <a:schemeClr val="tx1">
+                  <a:lumMod val="15000"/>
+                  <a:lumOff val="85000"/>
+                </a:schemeClr>
+              </a:solidFill>
+              <a:round/>
+            </a:ln>
+            <a:effectLst/>
+          </c:spPr>
+        </c:majorGridlines>
+        <c:title>
+          <c:tx>
+            <c:rich>
+              <a:bodyPr rot="-5400000" spcFirstLastPara="1" vertOverflow="ellipsis" vert="horz" wrap="square" anchor="ctr" anchorCtr="1"/>
+              <a:lstStyle/>
+              <a:p>
+                <a:pPr>
+                  <a:defRPr sz="1000" b="0" i="0" u="none" strike="noStrike" kern="1200" baseline="0">
+                    <a:solidFill>
+                      <a:schemeClr val="tx1">
+                        <a:lumMod val="65000"/>
+                        <a:lumOff val="35000"/>
+                      </a:schemeClr>
+                    </a:solidFill>
+                    <a:latin typeface="+mn-lt"/>
+                    <a:ea typeface="+mn-ea"/>
+                    <a:cs typeface="+mn-cs"/>
+                  </a:defRPr>
+                </a:pPr>
+                <a:r>
+                  <a:rPr lang="de-DE"/>
+                  <a:t>Laufzeit in</a:t>
+                </a:r>
+                <a:r>
+                  <a:rPr lang="de-DE" baseline="0"/>
+                  <a:t> ms</a:t>
+                </a:r>
+                <a:endParaRPr lang="de-DE"/>
+              </a:p>
+            </c:rich>
+          </c:tx>
+          <c:overlay val="0"/>
+          <c:spPr>
+            <a:noFill/>
+            <a:ln>
+              <a:noFill/>
+            </a:ln>
+            <a:effectLst/>
+          </c:spPr>
+          <c:txPr>
+            <a:bodyPr rot="-5400000" spcFirstLastPara="1" vertOverflow="ellipsis" vert="horz" wrap="square" anchor="ctr" anchorCtr="1"/>
+            <a:lstStyle/>
+            <a:p>
+              <a:pPr>
+                <a:defRPr sz="1000" b="0" i="0" u="none" strike="noStrike" kern="1200" baseline="0">
+                  <a:solidFill>
+                    <a:schemeClr val="tx1">
+                      <a:lumMod val="65000"/>
+                      <a:lumOff val="35000"/>
+                    </a:schemeClr>
+                  </a:solidFill>
+                  <a:latin typeface="+mn-lt"/>
+                  <a:ea typeface="+mn-ea"/>
+                  <a:cs typeface="+mn-cs"/>
+                </a:defRPr>
+              </a:pPr>
+              <a:endParaRPr lang="de-DE"/>
+            </a:p>
+          </c:txPr>
+        </c:title>
+        <c:numFmt formatCode="General" sourceLinked="1"/>
+        <c:majorTickMark val="none"/>
+        <c:minorTickMark val="none"/>
+        <c:tickLblPos val="nextTo"/>
+        <c:spPr>
+          <a:noFill/>
+          <a:ln w="9525" cap="flat" cmpd="sng" algn="ctr">
+            <a:solidFill>
+              <a:schemeClr val="tx1">
+                <a:lumMod val="25000"/>
+                <a:lumOff val="75000"/>
+              </a:schemeClr>
+            </a:solidFill>
+            <a:round/>
+          </a:ln>
+          <a:effectLst/>
+        </c:spPr>
+        <c:txPr>
+          <a:bodyPr rot="-60000000" spcFirstLastPara="1" vertOverflow="ellipsis" vert="horz" wrap="square" anchor="ctr" anchorCtr="1"/>
+          <a:lstStyle/>
+          <a:p>
+            <a:pPr>
+              <a:defRPr sz="900" b="0" i="0" u="none" strike="noStrike" kern="1200" baseline="0">
+                <a:solidFill>
+                  <a:schemeClr val="tx1">
+                    <a:lumMod val="65000"/>
+                    <a:lumOff val="35000"/>
+                  </a:schemeClr>
+                </a:solidFill>
+                <a:latin typeface="+mn-lt"/>
+                <a:ea typeface="+mn-ea"/>
+                <a:cs typeface="+mn-cs"/>
+              </a:defRPr>
+            </a:pPr>
+            <a:endParaRPr lang="de-DE"/>
+          </a:p>
+        </c:txPr>
+        <c:crossAx val="1596416912"/>
+        <c:crosses val="autoZero"/>
+        <c:crossBetween val="midCat"/>
+      </c:valAx>
+      <c:spPr>
+        <a:noFill/>
+        <a:ln>
+          <a:noFill/>
+        </a:ln>
+        <a:effectLst/>
+      </c:spPr>
+    </c:plotArea>
+    <c:plotVisOnly val="1"/>
+    <c:dispBlanksAs val="gap"/>
+    <c:showDLblsOverMax val="0"/>
+  </c:chart>
+  <c:spPr>
+    <a:solidFill>
+      <a:schemeClr val="bg1"/>
+    </a:solidFill>
+    <a:ln w="9525" cap="flat" cmpd="sng" algn="ctr">
+      <a:solidFill>
+        <a:schemeClr val="tx1">
+          <a:lumMod val="15000"/>
+          <a:lumOff val="85000"/>
+        </a:schemeClr>
+      </a:solidFill>
+      <a:round/>
+    </a:ln>
+    <a:effectLst/>
+  </c:spPr>
+  <c:txPr>
+    <a:bodyPr/>
+    <a:lstStyle/>
+    <a:p>
+      <a:pPr>
+        <a:defRPr/>
+      </a:pPr>
+      <a:endParaRPr lang="de-DE"/>
+    </a:p>
+  </c:txPr>
+  <c:externalData r:id="rId3">
+    <c:autoUpdate val="0"/>
+  </c:externalData>
+</c:chartSpace>
+</file>
+
+<file path=word/charts/colors1.xml><?xml version="1.0" encoding="utf-8"?>
+<cs:colorStyle xmlns:cs="http://schemas.microsoft.com/office/drawing/2012/chartStyle" xmlns:a="http://schemas.openxmlformats.org/drawingml/2006/main" meth="cycle" id="10">
+  <a:schemeClr val="accent1"/>
+  <a:schemeClr val="accent2"/>
+  <a:schemeClr val="accent3"/>
+  <a:schemeClr val="accent4"/>
+  <a:schemeClr val="accent5"/>
+  <a:schemeClr val="accent6"/>
+  <cs:variation/>
+  <cs:variation>
+    <a:lumMod val="60000"/>
+  </cs:variation>
+  <cs:variation>
+    <a:lumMod val="80000"/>
+    <a:lumOff val="20000"/>
+  </cs:variation>
+  <cs:variation>
+    <a:lumMod val="80000"/>
+  </cs:variation>
+  <cs:variation>
+    <a:lumMod val="60000"/>
+    <a:lumOff val="40000"/>
+  </cs:variation>
+  <cs:variation>
+    <a:lumMod val="50000"/>
+  </cs:variation>
+  <cs:variation>
+    <a:lumMod val="70000"/>
+    <a:lumOff val="30000"/>
+  </cs:variation>
+  <cs:variation>
+    <a:lumMod val="70000"/>
+  </cs:variation>
+  <cs:variation>
+    <a:lumMod val="50000"/>
+    <a:lumOff val="50000"/>
+  </cs:variation>
+</cs:colorStyle>
+</file>
+
+<file path=word/charts/style1.xml><?xml version="1.0" encoding="utf-8"?>
+<cs:chartStyle xmlns:cs="http://schemas.microsoft.com/office/drawing/2012/chartStyle" xmlns:a="http://schemas.openxmlformats.org/drawingml/2006/main" id="240">
+  <cs:axisTitle>
+    <cs:lnRef idx="0"/>
+    <cs:fillRef idx="0"/>
+    <cs:effectRef idx="0"/>
+    <cs:fontRef idx="minor">
+      <a:schemeClr val="tx1">
+        <a:lumMod val="65000"/>
+        <a:lumOff val="35000"/>
+      </a:schemeClr>
+    </cs:fontRef>
+    <cs:defRPr sz="1000" kern="1200"/>
+  </cs:axisTitle>
+  <cs:categoryAxis>
+    <cs:lnRef idx="0"/>
+    <cs:fillRef idx="0"/>
+    <cs:effectRef idx="0"/>
+    <cs:fontRef idx="minor">
+      <a:schemeClr val="tx1">
+        <a:lumMod val="65000"/>
+        <a:lumOff val="35000"/>
+      </a:schemeClr>
+    </cs:fontRef>
+    <cs:spPr>
+      <a:ln w="9525" cap="flat" cmpd="sng" algn="ctr">
+        <a:solidFill>
+          <a:schemeClr val="tx1">
+            <a:lumMod val="25000"/>
+            <a:lumOff val="75000"/>
+          </a:schemeClr>
+        </a:solidFill>
+        <a:round/>
+      </a:ln>
+    </cs:spPr>
+    <cs:defRPr sz="900" kern="1200"/>
+  </cs:categoryAxis>
+  <cs:chartArea mods="allowNoFillOverride allowNoLineOverride">
+    <cs:lnRef idx="0"/>
+    <cs:fillRef idx="0"/>
+    <cs:effectRef idx="0"/>
+    <cs:fontRef idx="minor">
+      <a:schemeClr val="tx1"/>
+    </cs:fontRef>
+    <cs:spPr>
+      <a:solidFill>
+        <a:schemeClr val="bg1"/>
+      </a:solidFill>
+      <a:ln w="9525" cap="flat" cmpd="sng" algn="ctr">
+        <a:solidFill>
+          <a:schemeClr val="tx1">
+            <a:lumMod val="15000"/>
+            <a:lumOff val="85000"/>
+          </a:schemeClr>
+        </a:solidFill>
+        <a:round/>
+      </a:ln>
+    </cs:spPr>
+    <cs:defRPr sz="1000" kern="1200"/>
+  </cs:chartArea>
+  <cs:dataLabel>
+    <cs:lnRef idx="0"/>
+    <cs:fillRef idx="0"/>
+    <cs:effectRef idx="0"/>
+    <cs:fontRef idx="minor">
+      <a:schemeClr val="tx1">
+        <a:lumMod val="75000"/>
+        <a:lumOff val="25000"/>
+      </a:schemeClr>
+    </cs:fontRef>
+    <cs:defRPr sz="900" kern="1200"/>
+  </cs:dataLabel>
+  <cs:dataLabelCallout>
+    <cs:lnRef idx="0"/>
+    <cs:fillRef idx="0"/>
+    <cs:effectRef idx="0"/>
+    <cs:fontRef idx="minor">
+      <a:schemeClr val="dk1">
+        <a:lumMod val="65000"/>
+        <a:lumOff val="35000"/>
+      </a:schemeClr>
+    </cs:fontRef>
+    <cs:spPr>
+      <a:solidFill>
+        <a:schemeClr val="lt1"/>
+      </a:solidFill>
+      <a:ln>
+        <a:solidFill>
+          <a:schemeClr val="dk1">
+            <a:lumMod val="25000"/>
+            <a:lumOff val="75000"/>
+          </a:schemeClr>
+        </a:solidFill>
+      </a:ln>
+    </cs:spPr>
+    <cs:defRPr sz="900" kern="1200"/>
+    <cs:bodyPr rot="0" spcFirstLastPara="1" vertOverflow="clip" horzOverflow="clip" vert="horz" wrap="square" lIns="36576" tIns="18288" rIns="36576" bIns="18288" anchor="ctr" anchorCtr="1">
+      <a:spAutoFit/>
+    </cs:bodyPr>
+  </cs:dataLabelCallout>
+  <cs:dataPoint>
+    <cs:lnRef idx="0"/>
+    <cs:fillRef idx="1">
+      <cs:styleClr val="auto"/>
+    </cs:fillRef>
+    <cs:effectRef idx="0"/>
+    <cs:fontRef idx="minor">
+      <a:schemeClr val="tx1"/>
+    </cs:fontRef>
+  </cs:dataPoint>
+  <cs:dataPoint3D>
+    <cs:lnRef idx="0"/>
+    <cs:fillRef idx="1">
+      <cs:styleClr val="auto"/>
+    </cs:fillRef>
+    <cs:effectRef idx="0"/>
+    <cs:fontRef idx="minor">
+      <a:schemeClr val="tx1"/>
+    </cs:fontRef>
+  </cs:dataPoint3D>
+  <cs:dataPointLine>
+    <cs:lnRef idx="0">
+      <cs:styleClr val="auto"/>
+    </cs:lnRef>
+    <cs:fillRef idx="1"/>
+    <cs:effectRef idx="0"/>
+    <cs:fontRef idx="minor">
+      <a:schemeClr val="tx1"/>
+    </cs:fontRef>
+    <cs:spPr>
+      <a:ln w="19050" cap="rnd">
+        <a:solidFill>
+          <a:schemeClr val="phClr"/>
+        </a:solidFill>
+        <a:round/>
+      </a:ln>
+    </cs:spPr>
+  </cs:dataPointLine>
+  <cs:dataPointMarker>
+    <cs:lnRef idx="0">
+      <cs:styleClr val="auto"/>
+    </cs:lnRef>
+    <cs:fillRef idx="1">
+      <cs:styleClr val="auto"/>
+    </cs:fillRef>
+    <cs:effectRef idx="0"/>
+    <cs:fontRef idx="minor">
+      <a:schemeClr val="tx1"/>
+    </cs:fontRef>
+    <cs:spPr>
+      <a:ln w="9525">
+        <a:solidFill>
+          <a:schemeClr val="phClr"/>
+        </a:solidFill>
+      </a:ln>
+    </cs:spPr>
+  </cs:dataPointMarker>
+  <cs:dataPointMarkerLayout symbol="circle" size="5"/>
+  <cs:dataPointWireframe>
+    <cs:lnRef idx="0">
+      <cs:styleClr val="auto"/>
+    </cs:lnRef>
+    <cs:fillRef idx="0"/>
+    <cs:effectRef idx="0"/>
+    <cs:fontRef idx="minor">
+      <a:schemeClr val="dk1"/>
+    </cs:fontRef>
+    <cs:spPr>
+      <a:ln w="9525" cap="rnd">
+        <a:solidFill>
+          <a:schemeClr val="phClr"/>
+        </a:solidFill>
+        <a:round/>
+      </a:ln>
+    </cs:spPr>
+  </cs:dataPointWireframe>
+  <cs:dataTable>
+    <cs:lnRef idx="0"/>
+    <cs:fillRef idx="0"/>
+    <cs:effectRef idx="0"/>
+    <cs:fontRef idx="minor">
+      <a:schemeClr val="tx1">
+        <a:lumMod val="65000"/>
+        <a:lumOff val="35000"/>
+      </a:schemeClr>
+    </cs:fontRef>
+    <cs:spPr>
+      <a:noFill/>
+      <a:ln w="9525" cap="flat" cmpd="sng" algn="ctr">
+        <a:solidFill>
+          <a:schemeClr val="tx1">
+            <a:lumMod val="15000"/>
+            <a:lumOff val="85000"/>
+          </a:schemeClr>
+        </a:solidFill>
+        <a:round/>
+      </a:ln>
+    </cs:spPr>
+    <cs:defRPr sz="900" kern="1200"/>
+  </cs:dataTable>
+  <cs:downBar>
+    <cs:lnRef idx="0"/>
+    <cs:fillRef idx="0"/>
+    <cs:effectRef idx="0"/>
+    <cs:fontRef idx="minor">
+      <a:schemeClr val="tx1"/>
+    </cs:fontRef>
+    <cs:spPr>
+      <a:solidFill>
+        <a:schemeClr val="dk1">
+          <a:lumMod val="75000"/>
+          <a:lumOff val="25000"/>
+        </a:schemeClr>
+      </a:solidFill>
+      <a:ln w="9525" cap="flat" cmpd="sng" algn="ctr">
+        <a:solidFill>
+          <a:schemeClr val="tx1">
+            <a:lumMod val="65000"/>
+            <a:lumOff val="35000"/>
+          </a:schemeClr>
+        </a:solidFill>
+        <a:round/>
+      </a:ln>
+    </cs:spPr>
+  </cs:downBar>
+  <cs:dropLine>
+    <cs:lnRef idx="0"/>
+    <cs:fillRef idx="0"/>
+    <cs:effectRef idx="0"/>
+    <cs:fontRef idx="minor">
+      <a:schemeClr val="tx1"/>
+    </cs:fontRef>
+    <cs:spPr>
+      <a:ln w="9525" cap="flat" cmpd="sng" algn="ctr">
+        <a:solidFill>
+          <a:schemeClr val="tx1">
+            <a:lumMod val="35000"/>
+            <a:lumOff val="65000"/>
+          </a:schemeClr>
+        </a:solidFill>
+        <a:round/>
+      </a:ln>
+    </cs:spPr>
+  </cs:dropLine>
+  <cs:errorBar>
+    <cs:lnRef idx="0"/>
+    <cs:fillRef idx="0"/>
+    <cs:effectRef idx="0"/>
+    <cs:fontRef idx="minor">
+      <a:schemeClr val="tx1"/>
+    </cs:fontRef>
+    <cs:spPr>
+      <a:ln w="9525" cap="flat" cmpd="sng" algn="ctr">
+        <a:solidFill>
+          <a:schemeClr val="tx1">
+            <a:lumMod val="65000"/>
+            <a:lumOff val="35000"/>
+          </a:schemeClr>
+        </a:solidFill>
+        <a:round/>
+      </a:ln>
+    </cs:spPr>
+  </cs:errorBar>
+  <cs:floor>
+    <cs:lnRef idx="0"/>
+    <cs:fillRef idx="0"/>
+    <cs:effectRef idx="0"/>
+    <cs:fontRef idx="minor">
+      <a:schemeClr val="tx1"/>
+    </cs:fontRef>
+    <cs:spPr>
+      <a:noFill/>
+      <a:ln>
+        <a:noFill/>
+      </a:ln>
+    </cs:spPr>
+  </cs:floor>
+  <cs:gridlineMajor>
+    <cs:lnRef idx="0"/>
+    <cs:fillRef idx="0"/>
+    <cs:effectRef idx="0"/>
+    <cs:fontRef idx="minor">
+      <a:schemeClr val="tx1"/>
+    </cs:fontRef>
+    <cs:spPr>
+      <a:ln w="9525" cap="flat" cmpd="sng" algn="ctr">
+        <a:solidFill>
+          <a:schemeClr val="tx1">
+            <a:lumMod val="15000"/>
+            <a:lumOff val="85000"/>
+          </a:schemeClr>
+        </a:solidFill>
+        <a:round/>
+      </a:ln>
+    </cs:spPr>
+  </cs:gridlineMajor>
+  <cs:gridlineMinor>
+    <cs:lnRef idx="0"/>
+    <cs:fillRef idx="0"/>
+    <cs:effectRef idx="0"/>
+    <cs:fontRef idx="minor">
+      <a:schemeClr val="tx1"/>
+    </cs:fontRef>
+    <cs:spPr>
+      <a:ln w="9525" cap="flat" cmpd="sng" algn="ctr">
+        <a:solidFill>
+          <a:schemeClr val="tx1">
+            <a:lumMod val="5000"/>
+            <a:lumOff val="95000"/>
+          </a:schemeClr>
+        </a:solidFill>
+        <a:round/>
+      </a:ln>
+    </cs:spPr>
+  </cs:gridlineMinor>
+  <cs:hiLoLine>
+    <cs:lnRef idx="0"/>
+    <cs:fillRef idx="0"/>
+    <cs:effectRef idx="0"/>
+    <cs:fontRef idx="minor">
+      <a:schemeClr val="tx1"/>
+    </cs:fontRef>
+    <cs:spPr>
+      <a:ln w="9525" cap="flat" cmpd="sng" algn="ctr">
+        <a:solidFill>
+          <a:schemeClr val="tx1">
+            <a:lumMod val="50000"/>
+            <a:lumOff val="50000"/>
+          </a:schemeClr>
+        </a:solidFill>
+        <a:round/>
+      </a:ln>
+    </cs:spPr>
+  </cs:hiLoLine>
+  <cs:leaderLine>
+    <cs:lnRef idx="0"/>
+    <cs:fillRef idx="0"/>
+    <cs:effectRef idx="0"/>
+    <cs:fontRef idx="minor">
+      <a:schemeClr val="tx1"/>
+    </cs:fontRef>
+    <cs:spPr>
+      <a:ln w="9525" cap="flat" cmpd="sng" algn="ctr">
+        <a:solidFill>
+          <a:schemeClr val="tx1">
+            <a:lumMod val="35000"/>
+            <a:lumOff val="65000"/>
+          </a:schemeClr>
+        </a:solidFill>
+        <a:round/>
+      </a:ln>
+    </cs:spPr>
+  </cs:leaderLine>
+  <cs:legend>
+    <cs:lnRef idx="0"/>
+    <cs:fillRef idx="0"/>
+    <cs:effectRef idx="0"/>
+    <cs:fontRef idx="minor">
+      <a:schemeClr val="tx1">
+        <a:lumMod val="65000"/>
+        <a:lumOff val="35000"/>
+      </a:schemeClr>
+    </cs:fontRef>
+    <cs:defRPr sz="900" kern="1200"/>
+  </cs:legend>
+  <cs:plotArea mods="allowNoFillOverride allowNoLineOverride">
+    <cs:lnRef idx="0"/>
+    <cs:fillRef idx="0"/>
+    <cs:effectRef idx="0"/>
+    <cs:fontRef idx="minor">
+      <a:schemeClr val="tx1"/>
+    </cs:fontRef>
+  </cs:plotArea>
+  <cs:plotArea3D mods="allowNoFillOverride allowNoLineOverride">
+    <cs:lnRef idx="0"/>
+    <cs:fillRef idx="0"/>
+    <cs:effectRef idx="0"/>
+    <cs:fontRef idx="minor">
+      <a:schemeClr val="tx1"/>
+    </cs:fontRef>
+  </cs:plotArea3D>
+  <cs:seriesAxis>
+    <cs:lnRef idx="0"/>
+    <cs:fillRef idx="0"/>
+    <cs:effectRef idx="0"/>
+    <cs:fontRef idx="minor">
+      <a:schemeClr val="tx1">
+        <a:lumMod val="65000"/>
+        <a:lumOff val="35000"/>
+      </a:schemeClr>
+    </cs:fontRef>
+    <cs:defRPr sz="900" kern="1200"/>
+  </cs:seriesAxis>
+  <cs:seriesLine>
+    <cs:lnRef idx="0"/>
+    <cs:fillRef idx="0"/>
+    <cs:effectRef idx="0"/>
+    <cs:fontRef idx="minor">
+      <a:schemeClr val="tx1"/>
+    </cs:fontRef>
+    <cs:spPr>
+      <a:ln w="9525" cap="flat" cmpd="sng" algn="ctr">
+        <a:solidFill>
+          <a:schemeClr val="tx1">
+            <a:lumMod val="35000"/>
+            <a:lumOff val="65000"/>
+          </a:schemeClr>
+        </a:solidFill>
+        <a:round/>
+      </a:ln>
+    </cs:spPr>
+  </cs:seriesLine>
+  <cs:title>
+    <cs:lnRef idx="0"/>
+    <cs:fillRef idx="0"/>
+    <cs:effectRef idx="0"/>
+    <cs:fontRef idx="minor">
+      <a:schemeClr val="tx1">
+        <a:lumMod val="65000"/>
+        <a:lumOff val="35000"/>
+      </a:schemeClr>
+    </cs:fontRef>
+    <cs:defRPr sz="1400" b="0" kern="1200" spc="0" baseline="0"/>
+  </cs:title>
+  <cs:trendline>
+    <cs:lnRef idx="0">
+      <cs:styleClr val="auto"/>
+    </cs:lnRef>
+    <cs:fillRef idx="0"/>
+    <cs:effectRef idx="0"/>
+    <cs:fontRef idx="minor">
+      <a:schemeClr val="tx1"/>
+    </cs:fontRef>
+    <cs:spPr>
+      <a:ln w="19050" cap="rnd">
+        <a:solidFill>
+          <a:schemeClr val="phClr"/>
+        </a:solidFill>
+        <a:prstDash val="sysDot"/>
+      </a:ln>
+    </cs:spPr>
+  </cs:trendline>
+  <cs:trendlineLabel>
+    <cs:lnRef idx="0"/>
+    <cs:fillRef idx="0"/>
+    <cs:effectRef idx="0"/>
+    <cs:fontRef idx="minor">
+      <a:schemeClr val="tx1">
+        <a:lumMod val="65000"/>
+        <a:lumOff val="35000"/>
+      </a:schemeClr>
+    </cs:fontRef>
+    <cs:defRPr sz="900" kern="1200"/>
+  </cs:trendlineLabel>
+  <cs:upBar>
+    <cs:lnRef idx="0"/>
+    <cs:fillRef idx="0"/>
+    <cs:effectRef idx="0"/>
+    <cs:fontRef idx="minor">
+      <a:schemeClr val="tx1"/>
+    </cs:fontRef>
+    <cs:spPr>
+      <a:solidFill>
+        <a:schemeClr val="lt1"/>
+      </a:solidFill>
+      <a:ln w="9525" cap="flat" cmpd="sng" algn="ctr">
+        <a:solidFill>
+          <a:schemeClr val="tx1">
+            <a:lumMod val="65000"/>
+            <a:lumOff val="35000"/>
+          </a:schemeClr>
+        </a:solidFill>
+        <a:round/>
+      </a:ln>
+    </cs:spPr>
+  </cs:upBar>
+  <cs:valueAxis>
+    <cs:lnRef idx="0"/>
+    <cs:fillRef idx="0"/>
+    <cs:effectRef idx="0"/>
+    <cs:fontRef idx="minor">
+      <a:schemeClr val="tx1">
+        <a:lumMod val="65000"/>
+        <a:lumOff val="35000"/>
+      </a:schemeClr>
+    </cs:fontRef>
+    <cs:spPr>
+      <a:ln w="9525" cap="flat" cmpd="sng" algn="ctr">
+        <a:solidFill>
+          <a:schemeClr val="tx1">
+            <a:lumMod val="25000"/>
+            <a:lumOff val="75000"/>
+          </a:schemeClr>
+        </a:solidFill>
+        <a:round/>
+      </a:ln>
+    </cs:spPr>
+    <cs:defRPr sz="900" kern="1200"/>
+  </cs:valueAxis>
+  <cs:wall>
+    <cs:lnRef idx="0"/>
+    <cs:fillRef idx="0"/>
+    <cs:effectRef idx="0"/>
+    <cs:fontRef idx="minor">
+      <a:schemeClr val="tx1"/>
+    </cs:fontRef>
+    <cs:spPr>
+      <a:noFill/>
+      <a:ln>
+        <a:noFill/>
+      </a:ln>
+    </cs:spPr>
+  </cs:wall>
+</cs:chartStyle>
 </file>
 
 <file path=word/theme/theme1.xml><?xml version="1.0" encoding="utf-8"?>

</xml_diff>